<commit_message>
add big cow's profile
</commit_message>
<xml_diff>
--- a/机器之巧/章节/第五章.docx
+++ b/机器之巧/章节/第五章.docx
@@ -1,6 +1,6 @@
 
 <file path=word/document.xml><?xml version="1.0" encoding="utf-8"?>
-<w:document xmlns:wpc="http://schemas.microsoft.com/office/word/2010/wordprocessingCanvas" xmlns:mo="http://schemas.microsoft.com/office/mac/office/2008/main" xmlns:mc="http://schemas.openxmlformats.org/markup-compatibility/2006" xmlns:mv="urn:schemas-microsoft-com:mac:vml" xmlns:o="urn:schemas-microsoft-com:office:office" xmlns:r="http://schemas.openxmlformats.org/officeDocument/2006/relationships" xmlns:m="http://schemas.openxmlformats.org/officeDocument/2006/math" xmlns:v="urn:schemas-microsoft-com:vml" xmlns:wp14="http://schemas.microsoft.com/office/word/2010/wordprocessingDrawing" xmlns:wp="http://schemas.openxmlformats.org/drawingml/2006/wordprocessingDrawing" xmlns:w10="urn:schemas-microsoft-com:office:word" xmlns:w="http://schemas.openxmlformats.org/wordprocessingml/2006/main" xmlns:w14="http://schemas.microsoft.com/office/word/2010/wordml" xmlns:wpg="http://schemas.microsoft.com/office/word/2010/wordprocessingGroup" xmlns:wpi="http://schemas.microsoft.com/office/word/2010/wordprocessingInk" xmlns:wne="http://schemas.microsoft.com/office/word/2006/wordml" xmlns:wps="http://schemas.microsoft.com/office/word/2010/wordprocessingShape" mc:Ignorable="w14 wp14">
+<w:document xmlns:wpc="http://schemas.microsoft.com/office/word/2010/wordprocessingCanvas" xmlns:mc="http://schemas.openxmlformats.org/markup-compatibility/2006" xmlns:o="urn:schemas-microsoft-com:office:office" xmlns:r="http://schemas.openxmlformats.org/officeDocument/2006/relationships" xmlns:m="http://schemas.openxmlformats.org/officeDocument/2006/math" xmlns:v="urn:schemas-microsoft-com:vml" xmlns:wp14="http://schemas.microsoft.com/office/word/2010/wordprocessingDrawing" xmlns:wp="http://schemas.openxmlformats.org/drawingml/2006/wordprocessingDrawing" xmlns:w10="urn:schemas-microsoft-com:office:word" xmlns:w="http://schemas.openxmlformats.org/wordprocessingml/2006/main" xmlns:w14="http://schemas.microsoft.com/office/word/2010/wordml" xmlns:w15="http://schemas.microsoft.com/office/word/2012/wordml" xmlns:wpg="http://schemas.microsoft.com/office/word/2010/wordprocessingGroup" xmlns:wpi="http://schemas.microsoft.com/office/word/2010/wordprocessingInk" xmlns:wne="http://schemas.microsoft.com/office/word/2006/wordml" xmlns:wps="http://schemas.microsoft.com/office/word/2010/wordprocessingShape" mc:Ignorable="w14 w15 wp14">
   <w:body>
     <w:p>
       <w:pPr>
@@ -129,16 +129,8 @@
         <w:rPr>
           <w:rFonts w:ascii="Arial" w:hAnsi="Arial" w:hint="eastAsia"/>
         </w:rPr>
-        <w:t xml:space="preserve"> </w:t>
-      </w:r>
-      <w:proofErr w:type="spellStart"/>
-      <w:r>
-        <w:rPr>
-          <w:rFonts w:ascii="Arial" w:hAnsi="Arial" w:hint="eastAsia"/>
-        </w:rPr>
-        <w:t>Siri</w:t>
-      </w:r>
-      <w:proofErr w:type="spellEnd"/>
+        <w:t xml:space="preserve"> Siri</w:t>
+      </w:r>
       <w:r>
         <w:rPr>
           <w:rFonts w:ascii="Arial" w:hAnsi="Arial" w:hint="eastAsia"/>
@@ -495,79 +487,31 @@
         <w:rPr>
           <w:rFonts w:ascii="Arial" w:hAnsi="Arial" w:hint="eastAsia"/>
         </w:rPr>
-        <w:t>最后，再</w:t>
-      </w:r>
-      <w:r>
-        <w:rPr>
-          <w:rFonts w:ascii="Arial" w:hAnsi="Arial" w:hint="eastAsia"/>
-        </w:rPr>
-        <w:t>下面</w:t>
-      </w:r>
-      <w:r>
-        <w:rPr>
-          <w:rFonts w:ascii="Arial" w:hAnsi="Arial" w:hint="eastAsia"/>
-        </w:rPr>
-        <w:t>介绍</w:t>
-      </w:r>
-      <w:r>
-        <w:rPr>
-          <w:rFonts w:ascii="Arial" w:hAnsi="Arial" w:hint="eastAsia"/>
-        </w:rPr>
-        <w:t>具体模型之前，我不得不</w:t>
-      </w:r>
-      <w:r>
-        <w:rPr>
-          <w:rFonts w:ascii="Arial" w:hAnsi="Arial" w:hint="eastAsia"/>
-        </w:rPr>
-        <w:t>稍微</w:t>
-      </w:r>
-      <w:r>
-        <w:rPr>
-          <w:rFonts w:ascii="Arial" w:hAnsi="Arial" w:hint="eastAsia"/>
-        </w:rPr>
-        <w:t>介绍几个</w:t>
-      </w:r>
-      <w:r>
-        <w:rPr>
-          <w:rFonts w:ascii="Arial" w:hAnsi="Arial" w:hint="eastAsia"/>
-        </w:rPr>
-        <w:t>深度学习领域的鼻祖</w:t>
-      </w:r>
-      <w:r>
-        <w:rPr>
-          <w:rFonts w:ascii="Arial" w:hAnsi="Arial" w:hint="eastAsia"/>
-        </w:rPr>
-        <w:t>（字典序）</w:t>
-      </w:r>
-      <w:r>
-        <w:rPr>
-          <w:rFonts w:ascii="Arial" w:hAnsi="Arial" w:hint="eastAsia"/>
-        </w:rPr>
-        <w:t>，</w:t>
-      </w:r>
-      <w:r>
-        <w:rPr>
-          <w:rFonts w:ascii="Arial" w:hAnsi="Arial" w:hint="eastAsia"/>
-        </w:rPr>
-        <w:t>肯定不能完全覆盖，</w:t>
-      </w:r>
-      <w:r>
-        <w:rPr>
-          <w:rFonts w:ascii="Arial" w:hAnsi="Arial" w:hint="eastAsia"/>
-        </w:rPr>
-        <w:t>但</w:t>
-      </w:r>
-      <w:r>
-        <w:rPr>
-          <w:rFonts w:ascii="Arial" w:hAnsi="Arial" w:hint="eastAsia"/>
-        </w:rPr>
-        <w:t>至少下面看到他们名字的时候能够有大概</w:t>
-      </w:r>
-      <w:r>
-        <w:rPr>
-          <w:rFonts w:ascii="Arial" w:hAnsi="Arial" w:hint="eastAsia"/>
-        </w:rPr>
-        <w:t>印象。</w:t>
+        <w:t>最后，再下面介绍具体模型之前，我稍微介绍几个深度学习领域的</w:t>
+      </w:r>
+      <w:r>
+        <w:rPr>
+          <w:rFonts w:ascii="Arial" w:hAnsi="Arial" w:hint="eastAsia"/>
+        </w:rPr>
+        <w:t>大牛</w:t>
+      </w:r>
+      <w:r>
+        <w:rPr>
+          <w:rFonts w:ascii="Arial" w:hAnsi="Arial" w:hint="eastAsia"/>
+        </w:rPr>
+        <w:t>，肯定不能完全覆盖，但至少</w:t>
+      </w:r>
+      <w:r>
+        <w:rPr>
+          <w:rFonts w:ascii="Arial" w:hAnsi="Arial" w:hint="eastAsia"/>
+        </w:rPr>
+        <w:t>在下面内容中</w:t>
+      </w:r>
+      <w:r>
+        <w:rPr>
+          <w:rFonts w:ascii="Arial" w:hAnsi="Arial" w:hint="eastAsia"/>
+        </w:rPr>
+        <w:t>看到他们名字的时候能够有大概印象。</w:t>
       </w:r>
     </w:p>
     <w:p>
@@ -578,6 +522,148 @@
           <w:rFonts w:ascii="Arial" w:hAnsi="Arial"/>
         </w:rPr>
       </w:pPr>
+      <w:r>
+        <w:rPr>
+          <w:rFonts w:ascii="Arial" w:hAnsi="Arial"/>
+        </w:rPr>
+        <w:t>Geoffrey Hinton</w:t>
+      </w:r>
+      <w:r>
+        <w:rPr>
+          <w:rFonts w:ascii="Arial" w:hAnsi="Arial" w:hint="eastAsia"/>
+        </w:rPr>
+        <w:t>：深度学习教父，</w:t>
+      </w:r>
+      <w:r>
+        <w:rPr>
+          <w:rFonts w:ascii="Arial" w:hAnsi="Arial"/>
+        </w:rPr>
+        <w:t>前</w:t>
+      </w:r>
+      <w:r>
+        <w:rPr>
+          <w:rFonts w:ascii="Arial" w:hAnsi="Arial" w:hint="eastAsia"/>
+        </w:rPr>
+        <w:t>多伦多大学教授，</w:t>
+      </w:r>
+      <w:r>
+        <w:rPr>
+          <w:rFonts w:ascii="Arial" w:hAnsi="Arial" w:hint="eastAsia"/>
+        </w:rPr>
+        <w:t>80</w:t>
+      </w:r>
+      <w:r>
+        <w:rPr>
+          <w:rFonts w:ascii="Arial" w:hAnsi="Arial" w:hint="eastAsia"/>
+        </w:rPr>
+        <w:t>年代后依然坚守神经网络的研究者之一，在将深度学习从边缘方向推进到各大互联网公司重要技术的路中做出很大贡献。</w:t>
+      </w:r>
+      <w:r>
+        <w:rPr>
+          <w:rFonts w:ascii="Arial" w:hAnsi="Arial"/>
+        </w:rPr>
+        <w:t>于</w:t>
+      </w:r>
+      <w:r>
+        <w:rPr>
+          <w:rFonts w:ascii="Arial" w:hAnsi="Arial" w:hint="eastAsia"/>
+        </w:rPr>
+        <w:t>2013</w:t>
+      </w:r>
+      <w:r>
+        <w:rPr>
+          <w:rFonts w:ascii="Arial" w:hAnsi="Arial" w:hint="eastAsia"/>
+        </w:rPr>
+        <w:t>年入职</w:t>
+      </w:r>
+      <w:r>
+        <w:rPr>
+          <w:rFonts w:ascii="Arial" w:hAnsi="Arial" w:hint="eastAsia"/>
+        </w:rPr>
+        <w:t>google</w:t>
+      </w:r>
+      <w:r>
+        <w:rPr>
+          <w:rFonts w:ascii="Arial" w:hAnsi="Arial" w:hint="eastAsia"/>
+        </w:rPr>
+        <w:t>，当时</w:t>
+      </w:r>
+      <w:r>
+        <w:rPr>
+          <w:rFonts w:ascii="Arial" w:hAnsi="Arial" w:hint="eastAsia"/>
+        </w:rPr>
+        <w:t>64</w:t>
+      </w:r>
+      <w:r>
+        <w:rPr>
+          <w:rFonts w:ascii="Arial" w:hAnsi="Arial" w:hint="eastAsia"/>
+        </w:rPr>
+        <w:t>岁，一进去就以实习生的身份带</w:t>
+      </w:r>
+      <w:r>
+        <w:rPr>
+          <w:rFonts w:ascii="Arial" w:hAnsi="Arial"/>
+        </w:rPr>
+        <w:t>Google Brain</w:t>
+      </w:r>
+      <w:r>
+        <w:rPr>
+          <w:rFonts w:ascii="Arial" w:hAnsi="Arial" w:hint="eastAsia"/>
+        </w:rPr>
+        <w:t>团队，目前</w:t>
+      </w:r>
+      <w:r>
+        <w:rPr>
+          <w:rFonts w:ascii="Arial" w:hAnsi="Arial" w:hint="eastAsia"/>
+        </w:rPr>
+        <w:t>google</w:t>
+      </w:r>
+      <w:r>
+        <w:rPr>
+          <w:rFonts w:ascii="Arial" w:hAnsi="Arial"/>
+        </w:rPr>
+        <w:t xml:space="preserve"> </w:t>
+      </w:r>
+      <w:proofErr w:type="gramStart"/>
+      <w:r>
+        <w:rPr>
+          <w:rFonts w:ascii="Arial" w:hAnsi="Arial" w:hint="eastAsia"/>
+        </w:rPr>
+        <w:t>安卓端</w:t>
+      </w:r>
+      <w:proofErr w:type="gramEnd"/>
+      <w:r>
+        <w:rPr>
+          <w:rFonts w:ascii="Arial" w:hAnsi="Arial" w:hint="eastAsia"/>
+        </w:rPr>
+        <w:t>语音搜索，</w:t>
+      </w:r>
+      <w:r>
+        <w:rPr>
+          <w:rFonts w:ascii="Arial" w:hAnsi="Arial"/>
+        </w:rPr>
+        <w:t>图像</w:t>
+      </w:r>
+      <w:r>
+        <w:rPr>
+          <w:rFonts w:ascii="Arial" w:hAnsi="Arial" w:hint="eastAsia"/>
+        </w:rPr>
+        <w:t>搜索和</w:t>
+      </w:r>
+      <w:proofErr w:type="spellStart"/>
+      <w:r>
+        <w:rPr>
+          <w:rFonts w:ascii="Arial" w:hAnsi="Arial" w:hint="eastAsia"/>
+        </w:rPr>
+        <w:t>Youtube</w:t>
+      </w:r>
+      <w:proofErr w:type="spellEnd"/>
+      <w:r>
+        <w:rPr>
+          <w:rFonts w:ascii="Arial" w:hAnsi="Arial" w:hint="eastAsia"/>
+        </w:rPr>
+        <w:t>推荐都是该团队技术支持下的作品。</w:t>
+      </w:r>
     </w:p>
     <w:p>
       <w:pPr>
@@ -587,145 +673,304 @@
           <w:rFonts w:ascii="Arial" w:hAnsi="Arial"/>
         </w:rPr>
       </w:pPr>
+      <w:r>
+        <w:rPr>
+          <w:rFonts w:ascii="Arial" w:hAnsi="Arial"/>
+        </w:rPr>
+        <w:t> Michael I Jordan</w:t>
+      </w:r>
+      <w:r>
+        <w:rPr>
+          <w:rFonts w:ascii="Arial" w:hAnsi="Arial" w:hint="eastAsia"/>
+        </w:rPr>
+        <w:t>：</w:t>
+      </w:r>
+      <w:r>
+        <w:rPr>
+          <w:rFonts w:ascii="Arial" w:hAnsi="Arial"/>
+        </w:rPr>
+        <w:t>UC Berkeley</w:t>
+      </w:r>
+      <w:r>
+        <w:rPr>
+          <w:rFonts w:ascii="Arial" w:hAnsi="Arial" w:hint="eastAsia"/>
+        </w:rPr>
+        <w:t>教授，</w:t>
+      </w:r>
+      <w:r>
+        <w:rPr>
+          <w:rFonts w:ascii="Arial" w:hAnsi="Arial"/>
+        </w:rPr>
+        <w:t>前</w:t>
+      </w:r>
+      <w:r>
+        <w:rPr>
+          <w:rFonts w:ascii="Arial" w:hAnsi="Arial" w:hint="eastAsia"/>
+        </w:rPr>
+        <w:t>MIT</w:t>
+      </w:r>
+      <w:r>
+        <w:rPr>
+          <w:rFonts w:ascii="Arial" w:hAnsi="Arial" w:hint="eastAsia"/>
+        </w:rPr>
+        <w:t>教授。</w:t>
+      </w:r>
+      <w:r>
+        <w:rPr>
+          <w:rFonts w:ascii="Arial" w:hAnsi="Arial"/>
+        </w:rPr>
+        <w:t>培养了</w:t>
+      </w:r>
+      <w:r>
+        <w:rPr>
+          <w:rFonts w:ascii="Arial" w:hAnsi="Arial" w:hint="eastAsia"/>
+        </w:rPr>
+        <w:t>一批优秀学子，</w:t>
+      </w:r>
+      <w:r>
+        <w:rPr>
+          <w:rFonts w:ascii="Arial" w:hAnsi="Arial"/>
+        </w:rPr>
+        <w:t>如</w:t>
+      </w:r>
+      <w:r>
+        <w:rPr>
+          <w:rFonts w:ascii="Arial" w:hAnsi="Arial" w:hint="eastAsia"/>
+        </w:rPr>
+        <w:t>A</w:t>
+      </w:r>
+      <w:r>
+        <w:rPr>
+          <w:rFonts w:ascii="Arial" w:hAnsi="Arial"/>
+        </w:rPr>
+        <w:t xml:space="preserve">ndrew Ng, </w:t>
+      </w:r>
+      <w:proofErr w:type="spellStart"/>
+      <w:r>
+        <w:rPr>
+          <w:rFonts w:ascii="Arial" w:hAnsi="Arial"/>
+        </w:rPr>
+        <w:t>Yoshua</w:t>
+      </w:r>
+      <w:proofErr w:type="spellEnd"/>
+      <w:r>
+        <w:rPr>
+          <w:rFonts w:ascii="Arial" w:hAnsi="Arial"/>
+        </w:rPr>
+        <w:t xml:space="preserve"> </w:t>
+      </w:r>
+      <w:proofErr w:type="spellStart"/>
+      <w:r>
+        <w:rPr>
+          <w:rFonts w:ascii="Arial" w:hAnsi="Arial"/>
+        </w:rPr>
+        <w:t>Bengio</w:t>
+      </w:r>
+      <w:proofErr w:type="spellEnd"/>
+      <w:r>
+        <w:rPr>
+          <w:rFonts w:ascii="Arial" w:hAnsi="Arial" w:hint="eastAsia"/>
+        </w:rPr>
+        <w:t>。</w:t>
+      </w:r>
+      <w:r>
+        <w:rPr>
+          <w:rFonts w:ascii="Arial" w:hAnsi="Arial"/>
+        </w:rPr>
+        <w:t>他</w:t>
+      </w:r>
+      <w:r>
+        <w:rPr>
+          <w:rFonts w:ascii="Arial" w:hAnsi="Arial" w:hint="eastAsia"/>
+        </w:rPr>
+        <w:t>在统计和机器学习领域都很有声望，</w:t>
+      </w:r>
+      <w:r>
+        <w:rPr>
+          <w:rFonts w:ascii="Arial" w:hAnsi="Arial"/>
+        </w:rPr>
+        <w:t>推广了</w:t>
+      </w:r>
+      <w:r>
+        <w:rPr>
+          <w:rFonts w:ascii="Arial" w:hAnsi="Arial" w:hint="eastAsia"/>
+        </w:rPr>
+        <w:t>机器学习中的贝叶斯网络，</w:t>
+      </w:r>
+      <w:r>
+        <w:rPr>
+          <w:rFonts w:ascii="Arial" w:hAnsi="Arial" w:hint="eastAsia"/>
+        </w:rPr>
+        <w:t>EM</w:t>
+      </w:r>
+      <w:r>
+        <w:rPr>
+          <w:rFonts w:ascii="Arial" w:hAnsi="Arial" w:hint="eastAsia"/>
+        </w:rPr>
+        <w:t>算法等。</w:t>
+      </w:r>
+    </w:p>
+    <w:p>
+      <w:pPr>
+        <w:widowControl/>
+        <w:jc w:val="left"/>
+        <w:rPr>
+          <w:rFonts w:ascii="Arial" w:hAnsi="Arial" w:cs="宋体"/>
+          <w:kern w:val="0"/>
+        </w:rPr>
+      </w:pPr>
+      <w:proofErr w:type="spellStart"/>
+      <w:r>
+        <w:rPr>
+          <w:rFonts w:ascii="Arial" w:hAnsi="Arial" w:hint="eastAsia"/>
+        </w:rPr>
+        <w:t>Yann</w:t>
+      </w:r>
+      <w:proofErr w:type="spellEnd"/>
+      <w:r>
+        <w:rPr>
+          <w:rFonts w:ascii="Arial" w:hAnsi="Arial" w:hint="eastAsia"/>
+        </w:rPr>
+        <w:t xml:space="preserve"> </w:t>
+      </w:r>
+      <w:proofErr w:type="spellStart"/>
+      <w:r>
+        <w:rPr>
+          <w:rFonts w:ascii="Arial" w:hAnsi="Arial" w:hint="eastAsia"/>
+        </w:rPr>
+        <w:t>Lecun</w:t>
+      </w:r>
+      <w:proofErr w:type="spellEnd"/>
+      <w:r>
+        <w:rPr>
+          <w:rFonts w:ascii="Arial" w:hAnsi="Arial" w:hint="eastAsia"/>
+        </w:rPr>
+        <w:t>：</w:t>
+      </w:r>
+      <w:r>
+        <w:rPr>
+          <w:rFonts w:ascii="Arial" w:hAnsi="Arial" w:hint="eastAsia"/>
+        </w:rPr>
+        <w:t xml:space="preserve"> </w:t>
+      </w:r>
+      <w:r>
+        <w:rPr>
+          <w:rFonts w:ascii="Arial" w:hAnsi="Arial"/>
+        </w:rPr>
+        <w:t>Hinton</w:t>
+      </w:r>
+      <w:r>
+        <w:rPr>
+          <w:rFonts w:ascii="Arial" w:hAnsi="Arial" w:hint="eastAsia"/>
+        </w:rPr>
+        <w:t>的博士，先后就职于多伦多大学（博士后），</w:t>
+      </w:r>
+      <w:r>
+        <w:rPr>
+          <w:rFonts w:ascii="Arial" w:hAnsi="Arial" w:hint="eastAsia"/>
+        </w:rPr>
+        <w:t>AT&amp;T</w:t>
+      </w:r>
+      <w:r>
+        <w:rPr>
+          <w:rFonts w:ascii="Arial" w:hAnsi="Arial" w:hint="eastAsia"/>
+        </w:rPr>
+        <w:t>图像处理研究部门（从小弟到老大），纽约大学教授，目前到了</w:t>
+      </w:r>
+      <w:r>
+        <w:rPr>
+          <w:rFonts w:ascii="Arial" w:hAnsi="Arial" w:hint="eastAsia"/>
+        </w:rPr>
+        <w:t>Facebook</w:t>
+      </w:r>
+      <w:r>
+        <w:rPr>
+          <w:rFonts w:ascii="Arial" w:hAnsi="Arial" w:hint="eastAsia"/>
+        </w:rPr>
+        <w:t>做</w:t>
+      </w:r>
+      <w:r>
+        <w:rPr>
+          <w:rFonts w:ascii="Arial" w:hAnsi="Arial" w:hint="eastAsia"/>
+        </w:rPr>
+        <w:t xml:space="preserve">AI </w:t>
+      </w:r>
+      <w:r>
+        <w:rPr>
+          <w:rFonts w:ascii="Arial" w:hAnsi="Arial" w:hint="eastAsia"/>
+        </w:rPr>
+        <w:lastRenderedPageBreak/>
+        <w:t>Research</w:t>
+      </w:r>
+      <w:r>
+        <w:rPr>
+          <w:rFonts w:ascii="Arial" w:hAnsi="Arial" w:hint="eastAsia"/>
+        </w:rPr>
+        <w:t>（人工智能研究院）的老大。</w:t>
+      </w:r>
+      <w:r>
+        <w:rPr>
+          <w:rFonts w:ascii="Arial" w:hAnsi="Arial"/>
+        </w:rPr>
+        <w:t>他是</w:t>
+      </w:r>
+      <w:r>
+        <w:rPr>
+          <w:rFonts w:ascii="Arial" w:hAnsi="Arial" w:hint="eastAsia"/>
+        </w:rPr>
+        <w:t>第一个把</w:t>
+      </w:r>
+      <w:r>
+        <w:rPr>
+          <w:rFonts w:ascii="Arial" w:hAnsi="Arial" w:hint="eastAsia"/>
+        </w:rPr>
+        <w:t>CNN</w:t>
+      </w:r>
+      <w:r>
+        <w:rPr>
+          <w:rFonts w:ascii="Arial" w:hAnsi="Arial" w:hint="eastAsia"/>
+        </w:rPr>
+        <w:t>用到实际问题上并得到有效结果的人，</w:t>
+      </w:r>
+      <w:r>
+        <w:rPr>
+          <w:rFonts w:ascii="Arial" w:hAnsi="Arial"/>
+        </w:rPr>
+        <w:t>后面</w:t>
+      </w:r>
+      <w:r>
+        <w:rPr>
+          <w:rFonts w:ascii="Arial" w:hAnsi="Arial" w:hint="eastAsia"/>
+        </w:rPr>
+        <w:t>在</w:t>
+      </w:r>
+      <w:r>
+        <w:rPr>
+          <w:rFonts w:ascii="Arial" w:hAnsi="Arial"/>
+        </w:rPr>
+        <w:t>推动</w:t>
+      </w:r>
+      <w:r>
+        <w:rPr>
+          <w:rFonts w:ascii="Arial" w:hAnsi="Arial" w:hint="eastAsia"/>
+        </w:rPr>
+        <w:t>CNN</w:t>
+      </w:r>
+      <w:r>
+        <w:rPr>
+          <w:rFonts w:ascii="Arial" w:hAnsi="Arial" w:hint="eastAsia"/>
+        </w:rPr>
+        <w:t>普及应用上也有很大贡献。</w:t>
+      </w:r>
     </w:p>
     <w:p>
       <w:pPr>
         <w:spacing w:line="360" w:lineRule="auto"/>
         <w:ind w:firstLine="360"/>
         <w:rPr>
-          <w:rFonts w:ascii="Arial" w:hAnsi="Arial" w:hint="eastAsia"/>
-        </w:rPr>
-      </w:pPr>
-      <w:proofErr w:type="spellStart"/>
-      <w:r>
-        <w:rPr>
-          <w:rFonts w:ascii="Arial" w:hAnsi="Arial" w:hint="eastAsia"/>
-        </w:rPr>
-        <w:t>Yann</w:t>
-      </w:r>
-      <w:proofErr w:type="spellEnd"/>
-      <w:r>
-        <w:rPr>
-          <w:rFonts w:ascii="Arial" w:hAnsi="Arial" w:hint="eastAsia"/>
-        </w:rPr>
-        <w:t xml:space="preserve"> </w:t>
-      </w:r>
-      <w:proofErr w:type="spellStart"/>
-      <w:r>
-        <w:rPr>
-          <w:rFonts w:ascii="Arial" w:hAnsi="Arial" w:hint="eastAsia"/>
-        </w:rPr>
-        <w:t>Lecun</w:t>
-      </w:r>
-      <w:proofErr w:type="spellEnd"/>
-      <w:r>
-        <w:rPr>
-          <w:rFonts w:ascii="Arial" w:hAnsi="Arial" w:hint="eastAsia"/>
-        </w:rPr>
-        <w:t>：</w:t>
-      </w:r>
-      <w:r>
-        <w:rPr>
-          <w:rFonts w:ascii="Arial" w:hAnsi="Arial" w:hint="eastAsia"/>
-        </w:rPr>
-        <w:t xml:space="preserve"> </w:t>
-      </w:r>
-      <w:r>
-        <w:rPr>
-          <w:rFonts w:ascii="Arial" w:hAnsi="Arial" w:hint="eastAsia"/>
-        </w:rPr>
-        <w:t>先后就职于</w:t>
-      </w:r>
-      <w:r>
-        <w:rPr>
-          <w:rFonts w:ascii="Arial" w:hAnsi="Arial" w:hint="eastAsia"/>
-        </w:rPr>
-        <w:t>多伦多大学（</w:t>
-      </w:r>
-      <w:r>
-        <w:rPr>
-          <w:rFonts w:ascii="Arial" w:hAnsi="Arial" w:hint="eastAsia"/>
-        </w:rPr>
-        <w:t>博士后</w:t>
-      </w:r>
-      <w:r>
-        <w:rPr>
-          <w:rFonts w:ascii="Arial" w:hAnsi="Arial" w:hint="eastAsia"/>
-        </w:rPr>
-        <w:t>）</w:t>
-      </w:r>
-      <w:r>
-        <w:rPr>
-          <w:rFonts w:ascii="Arial" w:hAnsi="Arial" w:hint="eastAsia"/>
-        </w:rPr>
-        <w:t>，</w:t>
-      </w:r>
-      <w:r>
-        <w:rPr>
-          <w:rFonts w:ascii="Arial" w:hAnsi="Arial" w:hint="eastAsia"/>
-        </w:rPr>
-        <w:t>AT&amp;T</w:t>
-      </w:r>
-      <w:r>
-        <w:rPr>
-          <w:rFonts w:ascii="Arial" w:hAnsi="Arial" w:hint="eastAsia"/>
-        </w:rPr>
-        <w:t>图像处理研究部门</w:t>
-      </w:r>
-      <w:r>
-        <w:rPr>
-          <w:rFonts w:ascii="Arial" w:hAnsi="Arial" w:hint="eastAsia"/>
-        </w:rPr>
-        <w:t>（从小弟到老大），</w:t>
-      </w:r>
-      <w:r>
-        <w:rPr>
-          <w:rFonts w:ascii="Arial" w:hAnsi="Arial" w:hint="eastAsia"/>
-        </w:rPr>
-        <w:t>纽约大学</w:t>
-      </w:r>
-      <w:r>
-        <w:rPr>
-          <w:rFonts w:ascii="Arial" w:hAnsi="Arial" w:hint="eastAsia"/>
-        </w:rPr>
-        <w:t>教授，</w:t>
-      </w:r>
-      <w:r>
-        <w:rPr>
-          <w:rFonts w:ascii="Arial" w:hAnsi="Arial" w:hint="eastAsia"/>
-        </w:rPr>
-        <w:t>目前到了</w:t>
-      </w:r>
-      <w:r>
-        <w:rPr>
-          <w:rFonts w:ascii="Arial" w:hAnsi="Arial" w:hint="eastAsia"/>
-        </w:rPr>
-        <w:t>Facebook</w:t>
-      </w:r>
-      <w:r>
-        <w:rPr>
-          <w:rFonts w:ascii="Arial" w:hAnsi="Arial" w:hint="eastAsia"/>
-        </w:rPr>
-        <w:t>做</w:t>
-      </w:r>
-      <w:r>
-        <w:rPr>
-          <w:rFonts w:ascii="Arial" w:hAnsi="Arial" w:hint="eastAsia"/>
-        </w:rPr>
-        <w:t>AI Research</w:t>
-      </w:r>
-      <w:r>
-        <w:rPr>
-          <w:rFonts w:ascii="Arial" w:hAnsi="Arial" w:hint="eastAsia"/>
-        </w:rPr>
-        <w:t>（人工智能研究院）</w:t>
-      </w:r>
-      <w:r>
-        <w:rPr>
-          <w:rFonts w:ascii="Arial" w:hAnsi="Arial" w:hint="eastAsia"/>
-        </w:rPr>
-        <w:t>的老大。</w:t>
-      </w:r>
+          <w:rFonts w:ascii="Arial" w:hAnsi="Arial"/>
+        </w:rPr>
+      </w:pPr>
     </w:p>
     <w:p>
       <w:pPr>
@@ -735,17 +980,717 @@
           <w:rFonts w:ascii="Arial" w:hAnsi="Arial"/>
         </w:rPr>
       </w:pPr>
-      <w:r>
-        <w:rPr>
-          <w:rFonts w:ascii="Arial" w:hAnsi="Arial" w:hint="eastAsia"/>
-        </w:rPr>
-        <w:t>颜水成：</w:t>
+      <w:proofErr w:type="spellStart"/>
+      <w:r>
+        <w:rPr>
+          <w:rFonts w:ascii="Arial" w:hAnsi="Arial"/>
+        </w:rPr>
+        <w:t>Yoshua</w:t>
+      </w:r>
+      <w:proofErr w:type="spellEnd"/>
+      <w:r>
+        <w:rPr>
+          <w:rFonts w:ascii="Arial" w:hAnsi="Arial"/>
+        </w:rPr>
+        <w:t xml:space="preserve"> </w:t>
+      </w:r>
+      <w:proofErr w:type="spellStart"/>
+      <w:r>
+        <w:rPr>
+          <w:rFonts w:ascii="Arial" w:hAnsi="Arial"/>
+        </w:rPr>
+        <w:t>Bengio</w:t>
+      </w:r>
+      <w:proofErr w:type="spellEnd"/>
+      <w:r>
+        <w:rPr>
+          <w:rFonts w:ascii="Arial" w:hAnsi="Arial" w:hint="eastAsia"/>
+        </w:rPr>
+        <w:t>：</w:t>
+      </w:r>
+      <w:r>
+        <w:rPr>
+          <w:rFonts w:ascii="Arial" w:hAnsi="Arial"/>
+        </w:rPr>
+        <w:t> </w:t>
+      </w:r>
+      <w:r>
+        <w:rPr>
+          <w:rFonts w:ascii="Arial" w:hAnsi="Arial" w:hint="eastAsia"/>
+        </w:rPr>
+        <w:t>神经网络复兴的三大推动者之一（另外两个是</w:t>
+      </w:r>
+      <w:r>
+        <w:rPr>
+          <w:rFonts w:ascii="Arial" w:hAnsi="Arial" w:hint="eastAsia"/>
+        </w:rPr>
+        <w:t>Hinton</w:t>
+      </w:r>
+      <w:r>
+        <w:rPr>
+          <w:rFonts w:ascii="Arial" w:hAnsi="Arial" w:hint="eastAsia"/>
+        </w:rPr>
+        <w:t>和</w:t>
+      </w:r>
+      <w:proofErr w:type="spellStart"/>
+      <w:r>
+        <w:rPr>
+          <w:rFonts w:ascii="Arial" w:hAnsi="Arial" w:hint="eastAsia"/>
+        </w:rPr>
+        <w:t>Lecun</w:t>
+      </w:r>
+      <w:proofErr w:type="spellEnd"/>
+      <w:r>
+        <w:rPr>
+          <w:rFonts w:ascii="Arial" w:hAnsi="Arial"/>
+        </w:rPr>
+        <w:t>）</w:t>
+      </w:r>
+      <w:r>
+        <w:rPr>
+          <w:rFonts w:ascii="Arial" w:hAnsi="Arial" w:hint="eastAsia"/>
+        </w:rPr>
+        <w:t>，</w:t>
+      </w:r>
+      <w:r>
+        <w:rPr>
+          <w:rFonts w:ascii="Arial" w:hAnsi="Arial"/>
+        </w:rPr>
+        <w:t>Michael I Jordan</w:t>
+      </w:r>
+      <w:r>
+        <w:rPr>
+          <w:rFonts w:ascii="Arial" w:hAnsi="Arial" w:hint="eastAsia"/>
+        </w:rPr>
+        <w:t xml:space="preserve"> </w:t>
+      </w:r>
+      <w:r>
+        <w:rPr>
+          <w:rFonts w:ascii="Arial" w:hAnsi="Arial" w:hint="eastAsia"/>
+        </w:rPr>
+        <w:t>的学生，</w:t>
+      </w:r>
+      <w:proofErr w:type="spellStart"/>
+      <w:r>
+        <w:rPr>
+          <w:rFonts w:ascii="Arial" w:hAnsi="Arial" w:hint="eastAsia"/>
+        </w:rPr>
+        <w:t>Lecun</w:t>
+      </w:r>
+      <w:proofErr w:type="spellEnd"/>
+      <w:r>
+        <w:rPr>
+          <w:rFonts w:ascii="Arial" w:hAnsi="Arial" w:hint="eastAsia"/>
+        </w:rPr>
+        <w:t>在</w:t>
+      </w:r>
+      <w:r>
+        <w:rPr>
+          <w:rFonts w:ascii="Arial" w:hAnsi="Arial"/>
+        </w:rPr>
+        <w:t xml:space="preserve">AT&amp;T </w:t>
+      </w:r>
+      <w:r>
+        <w:rPr>
+          <w:rFonts w:ascii="Arial" w:hAnsi="Arial" w:hint="eastAsia"/>
+        </w:rPr>
+        <w:t>贝尔实验室时候的同事。组织编写基于符号计算的深度学习</w:t>
+      </w:r>
+      <w:r>
+        <w:rPr>
+          <w:rFonts w:ascii="Arial" w:hAnsi="Arial" w:hint="eastAsia"/>
+        </w:rPr>
+        <w:t>python</w:t>
+      </w:r>
+      <w:r>
+        <w:rPr>
+          <w:rFonts w:ascii="Arial" w:hAnsi="Arial" w:hint="eastAsia"/>
+        </w:rPr>
+        <w:t>库</w:t>
+      </w:r>
+      <w:proofErr w:type="spellStart"/>
+      <w:r>
+        <w:rPr>
+          <w:rFonts w:ascii="Arial" w:hAnsi="Arial" w:hint="eastAsia"/>
+        </w:rPr>
+        <w:t>theano</w:t>
+      </w:r>
+      <w:proofErr w:type="spellEnd"/>
+      <w:r>
+        <w:rPr>
+          <w:rFonts w:ascii="Arial" w:hAnsi="Arial" w:hint="eastAsia"/>
+        </w:rPr>
+        <w:t>，深入研究并推动</w:t>
+      </w:r>
+      <w:r>
+        <w:rPr>
+          <w:rFonts w:ascii="Arial" w:hAnsi="Arial" w:hint="eastAsia"/>
+        </w:rPr>
+        <w:t>RNN</w:t>
+      </w:r>
+      <w:r>
+        <w:rPr>
+          <w:rFonts w:ascii="Arial" w:hAnsi="Arial" w:hint="eastAsia"/>
+        </w:rPr>
+        <w:t>的训练与应用。</w:t>
       </w:r>
     </w:p>
     <w:p>
       <w:pPr>
         <w:spacing w:line="360" w:lineRule="auto"/>
-        <w:ind w:left="840"/>
+        <w:ind w:firstLine="360"/>
+        <w:rPr>
+          <w:rFonts w:ascii="Arial" w:hAnsi="Arial"/>
+        </w:rPr>
+      </w:pPr>
+    </w:p>
+    <w:p>
+      <w:pPr>
+        <w:spacing w:line="360" w:lineRule="auto"/>
+        <w:ind w:firstLine="360"/>
+        <w:rPr>
+          <w:rFonts w:ascii="Arial" w:hAnsi="Arial"/>
+        </w:rPr>
+      </w:pPr>
+      <w:r>
+        <w:rPr>
+          <w:rFonts w:ascii="Arial" w:hAnsi="Arial" w:hint="eastAsia"/>
+        </w:rPr>
+        <w:t>Andrew Ng:</w:t>
+      </w:r>
+      <w:r>
+        <w:rPr>
+          <w:rFonts w:ascii="Arial" w:hAnsi="Arial"/>
+        </w:rPr>
+        <w:t xml:space="preserve"> </w:t>
+      </w:r>
+      <w:r>
+        <w:rPr>
+          <w:rFonts w:ascii="Arial" w:hAnsi="Arial" w:hint="eastAsia"/>
+        </w:rPr>
+        <w:t>前斯坦福大学教授，和</w:t>
+      </w:r>
+      <w:r>
+        <w:rPr>
+          <w:rFonts w:ascii="Arial" w:hAnsi="Arial"/>
+        </w:rPr>
+        <w:t>做了很久</w:t>
+      </w:r>
+      <w:r>
+        <w:rPr>
+          <w:rFonts w:ascii="Arial" w:hAnsi="Arial" w:hint="eastAsia"/>
+        </w:rPr>
+        <w:t>google</w:t>
+      </w:r>
+      <w:r>
+        <w:rPr>
+          <w:rFonts w:ascii="Arial" w:hAnsi="Arial" w:hint="eastAsia"/>
+        </w:rPr>
+        <w:t>工程师的</w:t>
+      </w:r>
+      <w:r>
+        <w:rPr>
+          <w:rFonts w:ascii="Arial" w:hAnsi="Arial"/>
+        </w:rPr>
+        <w:t>Jeffrey Dean</w:t>
+      </w:r>
+      <w:r>
+        <w:rPr>
+          <w:rFonts w:ascii="Arial" w:hAnsi="Arial" w:hint="eastAsia"/>
+        </w:rPr>
+        <w:t>聊神经网络时碰撞出学术火花，</w:t>
+      </w:r>
+      <w:r>
+        <w:rPr>
+          <w:rFonts w:ascii="Arial" w:hAnsi="Arial"/>
+        </w:rPr>
+        <w:t>在</w:t>
+      </w:r>
+      <w:r>
+        <w:rPr>
+          <w:rFonts w:ascii="Arial" w:hAnsi="Arial" w:hint="eastAsia"/>
+        </w:rPr>
+        <w:t>公司里建立了另一个团队，</w:t>
+      </w:r>
+      <w:r>
+        <w:rPr>
+          <w:rFonts w:ascii="Arial" w:hAnsi="Arial"/>
+        </w:rPr>
+        <w:t>叫</w:t>
+      </w:r>
+      <w:r>
+        <w:rPr>
+          <w:rFonts w:ascii="Arial" w:hAnsi="Arial" w:hint="eastAsia"/>
+        </w:rPr>
+        <w:t>Google</w:t>
+      </w:r>
+      <w:r>
+        <w:rPr>
+          <w:rFonts w:ascii="Arial" w:hAnsi="Arial"/>
+        </w:rPr>
+        <w:t xml:space="preserve"> X</w:t>
+      </w:r>
+      <w:r>
+        <w:rPr>
+          <w:rFonts w:ascii="Arial" w:hAnsi="Arial" w:hint="eastAsia"/>
+        </w:rPr>
+        <w:t>（后来改名为</w:t>
+      </w:r>
+      <w:r>
+        <w:rPr>
+          <w:rFonts w:ascii="Arial" w:hAnsi="Arial" w:hint="eastAsia"/>
+        </w:rPr>
+        <w:t>X</w:t>
+      </w:r>
+      <w:r>
+        <w:rPr>
+          <w:rFonts w:ascii="Arial" w:hAnsi="Arial"/>
+        </w:rPr>
+        <w:t>）</w:t>
+      </w:r>
+      <w:r>
+        <w:rPr>
+          <w:rFonts w:ascii="Arial" w:hAnsi="Arial" w:hint="eastAsia"/>
+        </w:rPr>
+        <w:t>，</w:t>
+      </w:r>
+      <w:r>
+        <w:rPr>
+          <w:rFonts w:ascii="Arial" w:hAnsi="Arial"/>
+        </w:rPr>
+        <w:t>做</w:t>
+      </w:r>
+      <w:r>
+        <w:rPr>
+          <w:rFonts w:ascii="Arial" w:hAnsi="Arial" w:hint="eastAsia"/>
+        </w:rPr>
+        <w:t>有长远收益（但不一定靠谱</w:t>
+      </w:r>
+      <w:r>
+        <w:rPr>
+          <w:rFonts w:ascii="Arial" w:hAnsi="Arial"/>
+        </w:rPr>
+        <w:t>）</w:t>
+      </w:r>
+      <w:r>
+        <w:rPr>
+          <w:rFonts w:ascii="Arial" w:hAnsi="Arial" w:hint="eastAsia"/>
+        </w:rPr>
+        <w:t>的高端科研，</w:t>
+      </w:r>
+      <w:r>
+        <w:rPr>
+          <w:rFonts w:ascii="Arial" w:hAnsi="Arial"/>
+        </w:rPr>
+        <w:t>如</w:t>
+      </w:r>
+      <w:r>
+        <w:rPr>
+          <w:rFonts w:ascii="Arial" w:hAnsi="Arial" w:hint="eastAsia"/>
+        </w:rPr>
+        <w:t>自动驾驶车（无人车</w:t>
+      </w:r>
+      <w:r>
+        <w:rPr>
+          <w:rFonts w:ascii="Arial" w:hAnsi="Arial"/>
+        </w:rPr>
+        <w:t>）</w:t>
+      </w:r>
+      <w:r>
+        <w:rPr>
+          <w:rFonts w:ascii="Arial" w:hAnsi="Arial" w:hint="eastAsia"/>
+        </w:rPr>
+        <w:t>，</w:t>
+      </w:r>
+      <w:r>
+        <w:rPr>
+          <w:rFonts w:ascii="Arial" w:hAnsi="Arial"/>
+        </w:rPr>
+        <w:t>无人机</w:t>
+      </w:r>
+      <w:r>
+        <w:rPr>
+          <w:rFonts w:ascii="Arial" w:hAnsi="Arial" w:hint="eastAsia"/>
+        </w:rPr>
+        <w:t>，</w:t>
+      </w:r>
+      <w:r>
+        <w:rPr>
+          <w:rFonts w:ascii="Arial" w:hAnsi="Arial" w:hint="eastAsia"/>
+        </w:rPr>
+        <w:t>Google glass</w:t>
+      </w:r>
+      <w:r>
+        <w:rPr>
+          <w:rFonts w:ascii="Arial" w:hAnsi="Arial" w:hint="eastAsia"/>
+        </w:rPr>
+        <w:t>（已经差不多死了</w:t>
+      </w:r>
+      <w:r>
+        <w:rPr>
+          <w:rFonts w:ascii="Arial" w:hAnsi="Arial"/>
+        </w:rPr>
+        <w:t>）</w:t>
+      </w:r>
+      <w:r>
+        <w:rPr>
+          <w:rFonts w:ascii="Arial" w:hAnsi="Arial" w:hint="eastAsia"/>
+        </w:rPr>
+        <w:t>等。估计也是</w:t>
+      </w:r>
+      <w:r>
+        <w:rPr>
+          <w:rFonts w:ascii="Arial" w:hAnsi="Arial" w:hint="eastAsia"/>
+        </w:rPr>
+        <w:t>Ng</w:t>
+      </w:r>
+      <w:r>
+        <w:rPr>
+          <w:rFonts w:ascii="Arial" w:hAnsi="Arial" w:hint="eastAsia"/>
+        </w:rPr>
+        <w:t>觉着在</w:t>
+      </w:r>
+      <w:r>
+        <w:rPr>
+          <w:rFonts w:ascii="Arial" w:hAnsi="Arial"/>
+        </w:rPr>
+        <w:t>Google</w:t>
+      </w:r>
+      <w:r>
+        <w:rPr>
+          <w:rFonts w:ascii="Arial" w:hAnsi="Arial" w:hint="eastAsia"/>
+        </w:rPr>
+        <w:t>做着不爽，说能力还有</w:t>
+      </w:r>
+      <w:r>
+        <w:rPr>
+          <w:rFonts w:ascii="Arial" w:hAnsi="Arial" w:hint="eastAsia"/>
+        </w:rPr>
+        <w:t>Hinton</w:t>
+      </w:r>
+      <w:r>
+        <w:rPr>
+          <w:rFonts w:ascii="Arial" w:hAnsi="Arial" w:hint="eastAsia"/>
+        </w:rPr>
+        <w:t>跟这争；</w:t>
+      </w:r>
+      <w:r>
+        <w:rPr>
+          <w:rFonts w:ascii="Arial" w:hAnsi="Arial"/>
+        </w:rPr>
+        <w:t>说</w:t>
+      </w:r>
+      <w:r>
+        <w:rPr>
+          <w:rFonts w:ascii="Arial" w:hAnsi="Arial" w:hint="eastAsia"/>
+        </w:rPr>
+        <w:t>项目收益，</w:t>
+      </w:r>
+      <w:proofErr w:type="gramStart"/>
+      <w:r>
+        <w:rPr>
+          <w:rFonts w:ascii="Arial" w:hAnsi="Arial" w:hint="eastAsia"/>
+        </w:rPr>
+        <w:t>靠谱的</w:t>
+      </w:r>
+      <w:proofErr w:type="gramEnd"/>
+      <w:r>
+        <w:rPr>
+          <w:rFonts w:ascii="Arial" w:hAnsi="Arial" w:hint="eastAsia"/>
+        </w:rPr>
+        <w:t>都给</w:t>
+      </w:r>
+      <w:r>
+        <w:rPr>
+          <w:rFonts w:ascii="Arial" w:hAnsi="Arial" w:hint="eastAsia"/>
+        </w:rPr>
+        <w:t>Google</w:t>
+      </w:r>
+      <w:r>
+        <w:rPr>
+          <w:rFonts w:ascii="Arial" w:hAnsi="Arial"/>
+        </w:rPr>
+        <w:t xml:space="preserve"> Brain</w:t>
+      </w:r>
+      <w:r>
+        <w:rPr>
+          <w:rFonts w:ascii="Arial" w:hAnsi="Arial" w:hint="eastAsia"/>
+        </w:rPr>
+        <w:t>做了。一山不容二虎，他于</w:t>
+      </w:r>
+      <w:r>
+        <w:rPr>
+          <w:rFonts w:ascii="Arial" w:hAnsi="Arial" w:hint="eastAsia"/>
+        </w:rPr>
+        <w:t>2014</w:t>
+      </w:r>
+      <w:r>
+        <w:rPr>
+          <w:rFonts w:ascii="Arial" w:hAnsi="Arial" w:hint="eastAsia"/>
+        </w:rPr>
+        <w:t>年加盟百度，</w:t>
+      </w:r>
+      <w:r>
+        <w:rPr>
+          <w:rFonts w:ascii="Arial" w:hAnsi="Arial"/>
+        </w:rPr>
+        <w:t>任</w:t>
+      </w:r>
+      <w:r>
+        <w:rPr>
+          <w:rFonts w:ascii="Arial" w:hAnsi="Arial" w:hint="eastAsia"/>
+        </w:rPr>
+        <w:t>首席科学家（</w:t>
+      </w:r>
+      <w:r>
+        <w:rPr>
+          <w:rFonts w:ascii="Arial" w:hAnsi="Arial" w:hint="eastAsia"/>
+        </w:rPr>
+        <w:t>T</w:t>
+      </w:r>
+      <w:r>
+        <w:rPr>
+          <w:rFonts w:ascii="Arial" w:hAnsi="Arial"/>
+        </w:rPr>
+        <w:t>12</w:t>
+      </w:r>
+      <w:r>
+        <w:rPr>
+          <w:rFonts w:ascii="Arial" w:hAnsi="Arial"/>
+        </w:rPr>
+        <w:t>）</w:t>
+      </w:r>
+      <w:r>
+        <w:rPr>
+          <w:rFonts w:ascii="Arial" w:hAnsi="Arial" w:hint="eastAsia"/>
+        </w:rPr>
+        <w:t>。</w:t>
+      </w:r>
+    </w:p>
+    <w:p>
+      <w:pPr>
+        <w:spacing w:line="360" w:lineRule="auto"/>
+        <w:ind w:firstLine="360"/>
+        <w:rPr>
+          <w:rFonts w:ascii="Arial" w:hAnsi="Arial"/>
+        </w:rPr>
+      </w:pPr>
+      <w:r>
+        <w:rPr>
+          <w:rFonts w:ascii="Arial" w:hAnsi="Arial" w:hint="eastAsia"/>
+        </w:rPr>
+        <w:t>余凯：前</w:t>
+      </w:r>
+      <w:r>
+        <w:rPr>
+          <w:rFonts w:ascii="Arial" w:hAnsi="Arial"/>
+        </w:rPr>
+        <w:t>西门子</w:t>
+      </w:r>
+      <w:r>
+        <w:rPr>
+          <w:rFonts w:ascii="Arial" w:hAnsi="Arial" w:hint="eastAsia"/>
+        </w:rPr>
+        <w:t>数据挖掘部门资深研究员，后跳到</w:t>
+      </w:r>
+      <w:r>
+        <w:rPr>
+          <w:rFonts w:ascii="Arial" w:hAnsi="Arial" w:hint="eastAsia"/>
+        </w:rPr>
+        <w:t>NEC</w:t>
+      </w:r>
+      <w:r>
+        <w:rPr>
+          <w:rFonts w:ascii="Arial" w:hAnsi="Arial" w:hint="eastAsia"/>
+        </w:rPr>
+        <w:t>实验室研究</w:t>
+      </w:r>
+      <w:r>
+        <w:rPr>
+          <w:rFonts w:ascii="Arial" w:hAnsi="Arial"/>
+        </w:rPr>
+        <w:t>深度学习、图像识别、文本挖掘，多媒体检索</w:t>
+      </w:r>
+      <w:r>
+        <w:rPr>
+          <w:rFonts w:ascii="Arial" w:hAnsi="Arial" w:hint="eastAsia"/>
+        </w:rPr>
+        <w:t>等，</w:t>
+      </w:r>
+      <w:r>
+        <w:rPr>
+          <w:rFonts w:ascii="Arial" w:hAnsi="Arial"/>
+        </w:rPr>
+        <w:t>做到部门主管</w:t>
+      </w:r>
+      <w:r>
+        <w:rPr>
+          <w:rFonts w:ascii="Arial" w:hAnsi="Arial" w:hint="eastAsia"/>
+        </w:rPr>
+        <w:t>，后加盟百度任深度学习实验室院长，目前离职创办公司“地平线</w:t>
+      </w:r>
+      <w:r>
+        <w:rPr>
+          <w:rFonts w:ascii="Arial" w:hAnsi="Arial"/>
+        </w:rPr>
+        <w:t>”</w:t>
+      </w:r>
+      <w:r>
+        <w:rPr>
+          <w:rFonts w:ascii="Arial" w:hAnsi="Arial" w:hint="eastAsia"/>
+        </w:rPr>
+        <w:t>，做机器人、</w:t>
+      </w:r>
+      <w:r>
+        <w:rPr>
+          <w:rFonts w:ascii="Arial" w:hAnsi="Arial"/>
+        </w:rPr>
+        <w:t>智能家电</w:t>
+      </w:r>
+      <w:r>
+        <w:rPr>
+          <w:rFonts w:ascii="Arial" w:hAnsi="Arial" w:hint="eastAsia"/>
+        </w:rPr>
+        <w:t>等设备。</w:t>
+      </w:r>
+    </w:p>
+    <w:p>
+      <w:pPr>
+        <w:spacing w:line="360" w:lineRule="auto"/>
+        <w:ind w:firstLine="360"/>
+        <w:rPr>
+          <w:rFonts w:ascii="Arial" w:hAnsi="Arial"/>
+        </w:rPr>
+      </w:pPr>
+      <w:proofErr w:type="gramStart"/>
+      <w:r>
+        <w:rPr>
+          <w:rFonts w:ascii="Arial" w:hAnsi="Arial" w:hint="eastAsia"/>
+        </w:rPr>
+        <w:t>颜水成</w:t>
+      </w:r>
+      <w:proofErr w:type="gramEnd"/>
+      <w:r>
+        <w:rPr>
+          <w:rFonts w:ascii="Arial" w:hAnsi="Arial" w:hint="eastAsia"/>
+        </w:rPr>
+        <w:t>：前新加坡国立大学</w:t>
+      </w:r>
+      <w:r>
+        <w:rPr>
+          <w:rFonts w:ascii="Arial" w:hAnsi="Arial" w:hint="eastAsia"/>
+        </w:rPr>
+        <w:t>(Dean</w:t>
+      </w:r>
+      <w:proofErr w:type="gramStart"/>
+      <w:r>
+        <w:rPr>
+          <w:rFonts w:ascii="Arial" w:hAnsi="Arial" w:hint="eastAsia"/>
+        </w:rPr>
+        <w:t>’</w:t>
+      </w:r>
+      <w:proofErr w:type="gramEnd"/>
+      <w:r>
+        <w:rPr>
+          <w:rFonts w:ascii="Arial" w:hAnsi="Arial" w:hint="eastAsia"/>
+        </w:rPr>
+        <w:t>s Chair)</w:t>
+      </w:r>
+      <w:r>
+        <w:rPr>
+          <w:rFonts w:ascii="Arial" w:hAnsi="Arial" w:hint="eastAsia"/>
+        </w:rPr>
+        <w:t>副教授，</w:t>
+      </w:r>
+      <w:r>
+        <w:rPr>
+          <w:rFonts w:ascii="Arial" w:hAnsi="Arial"/>
+        </w:rPr>
+        <w:t>现任</w:t>
+      </w:r>
+      <w:r>
+        <w:rPr>
+          <w:rFonts w:ascii="Arial" w:hAnsi="Arial" w:hint="eastAsia"/>
+        </w:rPr>
+        <w:t>360</w:t>
+      </w:r>
+      <w:r>
+        <w:rPr>
+          <w:rFonts w:ascii="Arial" w:hAnsi="Arial" w:hint="eastAsia"/>
+        </w:rPr>
+        <w:t>人工智能研究院老大。北大博士，</w:t>
+      </w:r>
+      <w:r>
+        <w:rPr>
+          <w:rFonts w:ascii="Arial" w:hAnsi="Arial" w:hint="eastAsia"/>
+        </w:rPr>
+        <w:t>UIUC</w:t>
+      </w:r>
+      <w:r>
+        <w:rPr>
+          <w:rFonts w:ascii="Arial" w:hAnsi="Arial" w:hint="eastAsia"/>
+        </w:rPr>
+        <w:t>博士后，</w:t>
+      </w:r>
+      <w:r>
+        <w:rPr>
+          <w:rFonts w:ascii="Arial" w:hAnsi="Arial"/>
+        </w:rPr>
+        <w:t>虽然没有在</w:t>
+      </w:r>
+      <w:r>
+        <w:rPr>
+          <w:rFonts w:ascii="Arial" w:hAnsi="Arial" w:hint="eastAsia"/>
+        </w:rPr>
+        <w:t>神经网络空巢期坚挺这项技术，</w:t>
+      </w:r>
+      <w:r>
+        <w:rPr>
+          <w:rFonts w:ascii="Arial" w:hAnsi="Arial"/>
+        </w:rPr>
+        <w:t>但</w:t>
+      </w:r>
+      <w:r>
+        <w:rPr>
+          <w:rFonts w:ascii="Arial" w:hAnsi="Arial" w:hint="eastAsia"/>
+        </w:rPr>
+        <w:t>他的团队能力扎实，跟进方向迅速，</w:t>
+      </w:r>
+      <w:r>
+        <w:rPr>
+          <w:rFonts w:ascii="Arial" w:hAnsi="Arial" w:hint="eastAsia"/>
+        </w:rPr>
+        <w:t>13</w:t>
+      </w:r>
+      <w:r>
+        <w:rPr>
+          <w:rFonts w:ascii="Arial" w:hAnsi="Arial" w:hint="eastAsia"/>
+        </w:rPr>
+        <w:t>年发表的</w:t>
+      </w:r>
+      <w:r>
+        <w:rPr>
+          <w:rFonts w:ascii="Arial" w:hAnsi="Arial" w:hint="eastAsia"/>
+        </w:rPr>
+        <w:t>Network</w:t>
+      </w:r>
+      <w:r>
+        <w:rPr>
+          <w:rFonts w:ascii="Arial" w:hAnsi="Arial"/>
+        </w:rPr>
+        <w:t xml:space="preserve"> in Network(NIN)</w:t>
+      </w:r>
+      <w:r>
+        <w:rPr>
+          <w:rFonts w:ascii="Arial" w:hAnsi="Arial" w:hint="eastAsia"/>
+        </w:rPr>
+        <w:t>在深度学习领域当时有很强影响力。</w:t>
+      </w:r>
+    </w:p>
+    <w:p>
+      <w:pPr>
+        <w:spacing w:line="360" w:lineRule="auto"/>
+        <w:ind w:firstLine="360"/>
         <w:rPr>
           <w:rFonts w:ascii="Arial" w:hAnsi="Arial"/>
         </w:rPr>
@@ -761,9 +1706,11 @@
         <w:spacing w:line="360" w:lineRule="auto"/>
         <w:ind w:firstLineChars="0"/>
         <w:rPr>
-          <w:rFonts w:ascii="Arial" w:hAnsi="Arial" w:hint="eastAsia"/>
-        </w:rPr>
-      </w:pPr>
+          <w:rFonts w:ascii="Arial" w:hAnsi="Arial"/>
+        </w:rPr>
+      </w:pPr>
+      <w:bookmarkStart w:id="0" w:name="_GoBack"/>
+      <w:bookmarkEnd w:id="0"/>
       <w:r>
         <w:rPr>
           <w:rFonts w:ascii="Arial" w:hAnsi="Arial" w:hint="eastAsia"/>
@@ -790,7 +1737,6 @@
         <w:rPr>
           <w:rFonts w:ascii="Arial" w:hAnsi="Arial" w:hint="eastAsia"/>
         </w:rPr>
-        <w:lastRenderedPageBreak/>
         <w:t>在深度神经网络的众多类型中，卷积</w:t>
       </w:r>
       <w:r>
@@ -1044,7 +1990,14 @@
         <w:rPr>
           <w:rFonts w:ascii="Arial" w:hAnsi="Arial" w:hint="eastAsia"/>
         </w:rPr>
-        <w:t>得到</w:t>
+        <w:t>得</w:t>
+      </w:r>
+      <w:r>
+        <w:rPr>
+          <w:rFonts w:ascii="Arial" w:hAnsi="Arial" w:hint="eastAsia"/>
+        </w:rPr>
+        <w:lastRenderedPageBreak/>
+        <w:t>到</w:t>
       </w:r>
       <w:r>
         <w:rPr>
@@ -1346,7 +2299,7 @@
                     </pic:cNvPicPr>
                   </pic:nvPicPr>
                   <pic:blipFill>
-                    <a:blip r:embed="rId6">
+                    <a:blip r:embed="rId5">
                       <a:extLst>
                         <a:ext uri="{28A0092B-C50C-407E-A947-70E740481C1C}">
                           <a14:useLocalDpi xmlns:a14="http://schemas.microsoft.com/office/drawing/2010/main" val="0"/>
@@ -1710,7 +2663,16 @@
           <w:bCs/>
           <w:kern w:val="0"/>
         </w:rPr>
-        <w:t>个。在输入层中，从原点（左上角）开始分别向右方和下方扫描，假如每隔</w:t>
+        <w:t>个。在输入层中，从原点（左上角）开始分别向右方和下</w:t>
+      </w:r>
+      <w:r>
+        <w:rPr>
+          <w:rFonts w:ascii="Arial" w:hAnsi="Arial" w:cs="s€(ˇøÂ'91Â'1"/>
+          <w:bCs/>
+          <w:kern w:val="0"/>
+        </w:rPr>
+        <w:lastRenderedPageBreak/>
+        <w:t>方扫描，假如每隔</w:t>
       </w:r>
       <w:r>
         <w:rPr>
@@ -1883,7 +2845,7 @@
         <w:ind w:leftChars="100" w:left="240"/>
         <w:jc w:val="left"/>
         <w:rPr>
-          <w:rFonts w:ascii="Arial" w:hAnsi="Arial" w:cs="s€(ˇøÂ'91Â'1" w:hint="eastAsia"/>
+          <w:rFonts w:ascii="Arial" w:hAnsi="Arial" w:cs="s€(ˇøÂ'91Â'1"/>
           <w:bCs/>
           <w:kern w:val="0"/>
         </w:rPr>
@@ -2051,7 +3013,7 @@
         <w:ind w:leftChars="100" w:left="240"/>
         <w:jc w:val="left"/>
         <w:rPr>
-          <w:rFonts w:ascii="Arial" w:hAnsi="Arial" w:cs="s€(ˇøÂ'91Â'1" w:hint="eastAsia"/>
+          <w:rFonts w:ascii="Arial" w:hAnsi="Arial" w:cs="s€(ˇøÂ'91Â'1"/>
           <w:bCs/>
           <w:kern w:val="0"/>
         </w:rPr>
@@ -2906,7 +3868,7 @@
         <w:ind w:leftChars="100" w:left="240"/>
         <w:jc w:val="left"/>
         <w:rPr>
-          <w:rFonts w:ascii="Arial" w:hAnsi="Arial" w:cs="s€(ˇøÂ'91Â'1" w:hint="eastAsia"/>
+          <w:rFonts w:ascii="Arial" w:hAnsi="Arial" w:cs="s€(ˇøÂ'91Â'1"/>
           <w:bCs/>
           <w:kern w:val="0"/>
         </w:rPr>
@@ -2952,7 +3914,7 @@
                     </pic:cNvPicPr>
                   </pic:nvPicPr>
                   <pic:blipFill>
-                    <a:blip r:embed="rId7">
+                    <a:blip r:embed="rId6">
                       <a:extLst>
                         <a:ext uri="{28A0092B-C50C-407E-A947-70E740481C1C}">
                           <a14:useLocalDpi xmlns:a14="http://schemas.microsoft.com/office/drawing/2010/main" val="0"/>
@@ -2988,7 +3950,7 @@
       <w:pPr>
         <w:spacing w:line="360" w:lineRule="auto"/>
         <w:rPr>
-          <w:rFonts w:ascii="Arial" w:hAnsi="Arial" w:hint="eastAsia"/>
+          <w:rFonts w:ascii="Arial" w:hAnsi="Arial"/>
         </w:rPr>
       </w:pPr>
       <w:r>
@@ -3044,7 +4006,7 @@
       <w:pPr>
         <w:spacing w:line="360" w:lineRule="auto"/>
         <w:rPr>
-          <w:rFonts w:ascii="Arial" w:hAnsi="Arial" w:hint="eastAsia"/>
+          <w:rFonts w:ascii="Arial" w:hAnsi="Arial"/>
         </w:rPr>
       </w:pPr>
     </w:p>
@@ -3058,7 +4020,7 @@
         <w:spacing w:line="360" w:lineRule="auto"/>
         <w:ind w:firstLineChars="0"/>
         <w:rPr>
-          <w:rFonts w:ascii="Arial" w:hAnsi="Arial" w:hint="eastAsia"/>
+          <w:rFonts w:ascii="Arial" w:hAnsi="Arial"/>
         </w:rPr>
       </w:pPr>
       <w:r>
@@ -3088,7 +4050,7 @@
         <w:adjustRightInd w:val="0"/>
         <w:jc w:val="left"/>
         <w:rPr>
-          <w:rFonts w:ascii="Arial" w:hAnsi="Arial" w:cs="s€(ˇøÂ'91Â'1" w:hint="eastAsia"/>
+          <w:rFonts w:ascii="Arial" w:hAnsi="Arial" w:cs="s€(ˇøÂ'91Â'1"/>
           <w:bCs/>
           <w:kern w:val="0"/>
         </w:rPr>
@@ -3368,7 +4330,7 @@
         <w:adjustRightInd w:val="0"/>
         <w:jc w:val="left"/>
         <w:rPr>
-          <w:rFonts w:ascii="Arial" w:hAnsi="Arial" w:cs="s€(ˇøÂ'91Â'1" w:hint="eastAsia"/>
+          <w:rFonts w:ascii="Arial" w:hAnsi="Arial" w:cs="s€(ˇøÂ'91Â'1"/>
           <w:bCs/>
           <w:kern w:val="0"/>
         </w:rPr>
@@ -3384,13 +4346,14 @@
         <w:spacing w:line="360" w:lineRule="auto"/>
         <w:ind w:firstLineChars="0"/>
         <w:rPr>
-          <w:rFonts w:ascii="Arial" w:hAnsi="Arial" w:hint="eastAsia"/>
-        </w:rPr>
-      </w:pPr>
-      <w:r>
-        <w:rPr>
-          <w:rFonts w:ascii="Arial" w:hAnsi="Arial" w:hint="eastAsia"/>
-        </w:rPr>
+          <w:rFonts w:ascii="Arial" w:hAnsi="Arial"/>
+        </w:rPr>
+      </w:pPr>
+      <w:r>
+        <w:rPr>
+          <w:rFonts w:ascii="Arial" w:hAnsi="Arial" w:hint="eastAsia"/>
+        </w:rPr>
+        <w:lastRenderedPageBreak/>
         <w:t>全连接层</w:t>
       </w:r>
     </w:p>
@@ -3398,7 +4361,7 @@
       <w:pPr>
         <w:spacing w:line="360" w:lineRule="auto"/>
         <w:rPr>
-          <w:rFonts w:ascii="Arial" w:hAnsi="Arial" w:hint="eastAsia"/>
+          <w:rFonts w:ascii="Arial" w:hAnsi="Arial"/>
         </w:rPr>
       </w:pPr>
     </w:p>
@@ -3412,7 +4375,7 @@
         <w:spacing w:line="360" w:lineRule="auto"/>
         <w:ind w:firstLineChars="0"/>
         <w:rPr>
-          <w:rFonts w:ascii="Arial" w:hAnsi="Arial" w:hint="eastAsia"/>
+          <w:rFonts w:ascii="Arial" w:hAnsi="Arial"/>
         </w:rPr>
       </w:pPr>
       <w:r>
@@ -3433,7 +4396,7 @@
         <w:spacing w:line="360" w:lineRule="auto"/>
         <w:ind w:firstLine="360"/>
         <w:rPr>
-          <w:rFonts w:ascii="Arial" w:hAnsi="Arial" w:hint="eastAsia"/>
+          <w:rFonts w:ascii="Arial" w:hAnsi="Arial"/>
         </w:rPr>
       </w:pPr>
       <w:r>
@@ -3613,7 +4576,7 @@
         <w:spacing w:line="360" w:lineRule="auto"/>
         <w:ind w:firstLineChars="0"/>
         <w:rPr>
-          <w:rFonts w:ascii="Arial" w:hAnsi="Arial" w:hint="eastAsia"/>
+          <w:rFonts w:ascii="Arial" w:hAnsi="Arial"/>
         </w:rPr>
       </w:pPr>
       <w:r>
@@ -3835,8 +4798,6 @@
         </w:rPr>
         <w:t>层</w:t>
       </w:r>
-      <w:bookmarkStart w:id="0" w:name="_GoBack"/>
-      <w:bookmarkEnd w:id="0"/>
       <w:r>
         <w:rPr>
           <w:rFonts w:ascii="Arial" w:hAnsi="Arial" w:hint="eastAsia"/>
@@ -3914,7 +4875,7 @@
                     </pic:cNvPicPr>
                   </pic:nvPicPr>
                   <pic:blipFill>
-                    <a:blip r:embed="rId8">
+                    <a:blip r:embed="rId7">
                       <a:extLst>
                         <a:ext uri="{28A0092B-C50C-407E-A947-70E740481C1C}">
                           <a14:useLocalDpi xmlns:a14="http://schemas.microsoft.com/office/drawing/2010/main" val="0"/>
@@ -3974,7 +4935,7 @@
                     </pic:cNvPicPr>
                   </pic:nvPicPr>
                   <pic:blipFill>
-                    <a:blip r:embed="rId9">
+                    <a:blip r:embed="rId8">
                       <a:extLst>
                         <a:ext uri="{28A0092B-C50C-407E-A947-70E740481C1C}">
                           <a14:useLocalDpi xmlns:a14="http://schemas.microsoft.com/office/drawing/2010/main" val="0"/>
@@ -4013,7 +4974,7 @@
         <w:ind w:left="480" w:firstLineChars="0" w:firstLine="87"/>
         <w:jc w:val="center"/>
         <w:rPr>
-          <w:rFonts w:ascii="Arial" w:hAnsi="Arial" w:hint="eastAsia"/>
+          <w:rFonts w:ascii="Arial" w:hAnsi="Arial"/>
         </w:rPr>
       </w:pPr>
       <w:r>
@@ -4105,7 +5066,7 @@
         <w:spacing w:line="360" w:lineRule="auto"/>
         <w:ind w:left="480" w:firstLineChars="0" w:firstLine="360"/>
         <w:rPr>
-          <w:rFonts w:ascii="Arial" w:hAnsi="Arial" w:hint="eastAsia"/>
+          <w:rFonts w:ascii="Arial" w:hAnsi="Arial"/>
         </w:rPr>
       </w:pPr>
       <w:r>
@@ -4233,7 +5194,7 @@
         <w:spacing w:line="360" w:lineRule="auto"/>
         <w:ind w:firstLineChars="0"/>
         <w:rPr>
-          <w:rFonts w:ascii="Arial" w:hAnsi="Arial" w:hint="eastAsia"/>
+          <w:rFonts w:ascii="Arial" w:hAnsi="Arial"/>
         </w:rPr>
       </w:pPr>
       <w:r>
@@ -4249,7 +5210,7 @@
         <w:spacing w:line="360" w:lineRule="auto"/>
         <w:ind w:left="480" w:firstLineChars="0" w:firstLine="360"/>
         <w:rPr>
-          <w:rFonts w:ascii="Arial" w:hAnsi="Arial" w:hint="eastAsia"/>
+          <w:rFonts w:ascii="Arial" w:hAnsi="Arial"/>
         </w:rPr>
       </w:pPr>
       <w:r>
@@ -4313,7 +5274,7 @@
         <w:spacing w:line="360" w:lineRule="auto"/>
         <w:ind w:firstLineChars="0"/>
         <w:rPr>
-          <w:rFonts w:ascii="Arial" w:hAnsi="Arial" w:hint="eastAsia"/>
+          <w:rFonts w:ascii="Arial" w:hAnsi="Arial"/>
         </w:rPr>
       </w:pPr>
       <w:r>
@@ -4333,7 +5294,7 @@
         <w:spacing w:line="360" w:lineRule="auto"/>
         <w:ind w:firstLineChars="0"/>
         <w:rPr>
-          <w:rFonts w:ascii="Arial" w:hAnsi="Arial" w:hint="eastAsia"/>
+          <w:rFonts w:ascii="Arial" w:hAnsi="Arial"/>
         </w:rPr>
       </w:pPr>
       <w:r>
@@ -4353,7 +5314,7 @@
         <w:spacing w:line="360" w:lineRule="auto"/>
         <w:ind w:firstLineChars="0"/>
         <w:rPr>
-          <w:rFonts w:ascii="Arial" w:hAnsi="Arial" w:hint="eastAsia"/>
+          <w:rFonts w:ascii="Arial" w:hAnsi="Arial"/>
         </w:rPr>
       </w:pPr>
       <w:r>
@@ -4373,7 +5334,7 @@
         <w:spacing w:line="360" w:lineRule="auto"/>
         <w:ind w:firstLineChars="0"/>
         <w:rPr>
-          <w:rFonts w:ascii="Arial" w:hAnsi="Arial" w:hint="eastAsia"/>
+          <w:rFonts w:ascii="Arial" w:hAnsi="Arial"/>
         </w:rPr>
       </w:pPr>
       <w:r>
@@ -4393,7 +5354,7 @@
         <w:spacing w:line="360" w:lineRule="auto"/>
         <w:ind w:firstLineChars="0"/>
         <w:rPr>
-          <w:rFonts w:ascii="Arial" w:hAnsi="Arial" w:hint="eastAsia"/>
+          <w:rFonts w:ascii="Arial" w:hAnsi="Arial"/>
         </w:rPr>
       </w:pPr>
       <w:r>
@@ -4413,7 +5374,7 @@
       <w:pPr>
         <w:spacing w:line="360" w:lineRule="auto"/>
         <w:rPr>
-          <w:rFonts w:ascii="Arial" w:hAnsi="Arial" w:hint="eastAsia"/>
+          <w:rFonts w:ascii="Arial" w:hAnsi="Arial"/>
         </w:rPr>
       </w:pPr>
     </w:p>
@@ -4421,7 +5382,7 @@
       <w:pPr>
         <w:spacing w:line="360" w:lineRule="auto"/>
         <w:rPr>
-          <w:rFonts w:ascii="Arial" w:hAnsi="Arial" w:hint="eastAsia"/>
+          <w:rFonts w:ascii="Arial" w:hAnsi="Arial"/>
         </w:rPr>
       </w:pPr>
     </w:p>
@@ -4429,7 +5390,7 @@
       <w:pPr>
         <w:spacing w:line="360" w:lineRule="auto"/>
         <w:rPr>
-          <w:rFonts w:ascii="Arial" w:hAnsi="Arial" w:hint="eastAsia"/>
+          <w:rFonts w:ascii="Arial" w:hAnsi="Arial"/>
         </w:rPr>
       </w:pPr>
     </w:p>
@@ -4437,7 +5398,7 @@
       <w:pPr>
         <w:spacing w:line="360" w:lineRule="auto"/>
         <w:rPr>
-          <w:rFonts w:ascii="Arial" w:hAnsi="Arial" w:hint="eastAsia"/>
+          <w:rFonts w:ascii="Arial" w:hAnsi="Arial"/>
         </w:rPr>
       </w:pPr>
     </w:p>
@@ -4856,7 +5817,7 @@
 </file>
 
 <file path=word/numbering.xml><?xml version="1.0" encoding="utf-8"?>
-<w:numbering xmlns:wpc="http://schemas.microsoft.com/office/word/2010/wordprocessingCanvas" xmlns:mo="http://schemas.microsoft.com/office/mac/office/2008/main" xmlns:mc="http://schemas.openxmlformats.org/markup-compatibility/2006" xmlns:mv="urn:schemas-microsoft-com:mac:vml" xmlns:o="urn:schemas-microsoft-com:office:office" xmlns:r="http://schemas.openxmlformats.org/officeDocument/2006/relationships" xmlns:m="http://schemas.openxmlformats.org/officeDocument/2006/math" xmlns:v="urn:schemas-microsoft-com:vml" xmlns:wp14="http://schemas.microsoft.com/office/word/2010/wordprocessingDrawing" xmlns:wp="http://schemas.openxmlformats.org/drawingml/2006/wordprocessingDrawing" xmlns:w10="urn:schemas-microsoft-com:office:word" xmlns:w="http://schemas.openxmlformats.org/wordprocessingml/2006/main" xmlns:w14="http://schemas.microsoft.com/office/word/2010/wordml" xmlns:wpg="http://schemas.microsoft.com/office/word/2010/wordprocessingGroup" xmlns:wpi="http://schemas.microsoft.com/office/word/2010/wordprocessingInk" xmlns:wne="http://schemas.microsoft.com/office/word/2006/wordml" xmlns:wps="http://schemas.microsoft.com/office/word/2010/wordprocessingShape" mc:Ignorable="w14 wp14">
+<w:numbering xmlns:wpc="http://schemas.microsoft.com/office/word/2010/wordprocessingCanvas" xmlns:mc="http://schemas.openxmlformats.org/markup-compatibility/2006" xmlns:o="urn:schemas-microsoft-com:office:office" xmlns:r="http://schemas.openxmlformats.org/officeDocument/2006/relationships" xmlns:m="http://schemas.openxmlformats.org/officeDocument/2006/math" xmlns:v="urn:schemas-microsoft-com:vml" xmlns:wp14="http://schemas.microsoft.com/office/word/2010/wordprocessingDrawing" xmlns:wp="http://schemas.openxmlformats.org/drawingml/2006/wordprocessingDrawing" xmlns:w10="urn:schemas-microsoft-com:office:word" xmlns:w="http://schemas.openxmlformats.org/wordprocessingml/2006/main" xmlns:w14="http://schemas.microsoft.com/office/word/2010/wordml" xmlns:w15="http://schemas.microsoft.com/office/word/2012/wordml" xmlns:wpg="http://schemas.microsoft.com/office/word/2010/wordprocessingGroup" xmlns:wpi="http://schemas.microsoft.com/office/word/2010/wordprocessingInk" xmlns:wne="http://schemas.microsoft.com/office/word/2006/wordml" xmlns:wps="http://schemas.microsoft.com/office/word/2010/wordprocessingShape" mc:Ignorable="w14 w15 wp14">
   <w:abstractNum w:abstractNumId="0">
     <w:nsid w:val="00590CD5"/>
     <w:multiLevelType w:val="hybridMultilevel"/>
@@ -5393,7 +6354,7 @@
 </file>
 
 <file path=word/styles.xml><?xml version="1.0" encoding="utf-8"?>
-<w:styles xmlns:mc="http://schemas.openxmlformats.org/markup-compatibility/2006" xmlns:r="http://schemas.openxmlformats.org/officeDocument/2006/relationships" xmlns:w="http://schemas.openxmlformats.org/wordprocessingml/2006/main" xmlns:w14="http://schemas.microsoft.com/office/word/2010/wordml" mc:Ignorable="w14">
+<w:styles xmlns:mc="http://schemas.openxmlformats.org/markup-compatibility/2006" xmlns:r="http://schemas.openxmlformats.org/officeDocument/2006/relationships" xmlns:w="http://schemas.openxmlformats.org/wordprocessingml/2006/main" xmlns:w14="http://schemas.microsoft.com/office/word/2010/wordml" xmlns:w15="http://schemas.microsoft.com/office/word/2012/wordml" mc:Ignorable="w14 w15">
   <w:docDefaults>
     <w:rPrDefault>
       <w:rPr>
@@ -5406,144 +6367,369 @@
     </w:rPrDefault>
     <w:pPrDefault/>
   </w:docDefaults>
-  <w:latentStyles w:defLockedState="0" w:defUIPriority="99" w:defSemiHidden="1" w:defUnhideWhenUsed="1" w:defQFormat="0" w:count="276">
-    <w:lsdException w:name="Normal" w:semiHidden="0" w:uiPriority="0" w:unhideWhenUsed="0" w:qFormat="1"/>
-    <w:lsdException w:name="heading 1" w:semiHidden="0" w:uiPriority="9" w:unhideWhenUsed="0" w:qFormat="1"/>
-    <w:lsdException w:name="heading 2" w:uiPriority="9" w:qFormat="1"/>
-    <w:lsdException w:name="heading 3" w:uiPriority="9" w:qFormat="1"/>
-    <w:lsdException w:name="heading 4" w:uiPriority="9" w:qFormat="1"/>
-    <w:lsdException w:name="heading 5" w:uiPriority="9" w:qFormat="1"/>
-    <w:lsdException w:name="heading 6" w:uiPriority="9" w:qFormat="1"/>
-    <w:lsdException w:name="heading 7" w:uiPriority="9" w:qFormat="1"/>
-    <w:lsdException w:name="heading 8" w:uiPriority="9" w:qFormat="1"/>
-    <w:lsdException w:name="heading 9" w:uiPriority="9" w:qFormat="1"/>
-    <w:lsdException w:name="toc 1" w:uiPriority="39"/>
-    <w:lsdException w:name="toc 2" w:uiPriority="39"/>
-    <w:lsdException w:name="toc 3" w:uiPriority="39"/>
-    <w:lsdException w:name="toc 4" w:uiPriority="39"/>
-    <w:lsdException w:name="toc 5" w:uiPriority="39"/>
-    <w:lsdException w:name="toc 6" w:uiPriority="39"/>
-    <w:lsdException w:name="toc 7" w:uiPriority="39"/>
-    <w:lsdException w:name="toc 8" w:uiPriority="39"/>
-    <w:lsdException w:name="toc 9" w:uiPriority="39"/>
-    <w:lsdException w:name="caption" w:uiPriority="35" w:qFormat="1"/>
-    <w:lsdException w:name="Title" w:semiHidden="0" w:uiPriority="10" w:unhideWhenUsed="0" w:qFormat="1"/>
-    <w:lsdException w:name="Default Paragraph Font" w:uiPriority="1"/>
-    <w:lsdException w:name="Subtitle" w:semiHidden="0" w:uiPriority="11" w:unhideWhenUsed="0" w:qFormat="1"/>
-    <w:lsdException w:name="Strong" w:semiHidden="0" w:uiPriority="22" w:unhideWhenUsed="0" w:qFormat="1"/>
-    <w:lsdException w:name="Emphasis" w:semiHidden="0" w:uiPriority="20" w:unhideWhenUsed="0" w:qFormat="1"/>
-    <w:lsdException w:name="Table Grid" w:semiHidden="0" w:uiPriority="59" w:unhideWhenUsed="0"/>
-    <w:lsdException w:name="Placeholder Text" w:unhideWhenUsed="0"/>
-    <w:lsdException w:name="No Spacing" w:semiHidden="0" w:uiPriority="1" w:unhideWhenUsed="0" w:qFormat="1"/>
-    <w:lsdException w:name="Light Shading" w:semiHidden="0" w:uiPriority="60" w:unhideWhenUsed="0"/>
-    <w:lsdException w:name="Light List" w:semiHidden="0" w:uiPriority="61" w:unhideWhenUsed="0"/>
-    <w:lsdException w:name="Light Grid" w:semiHidden="0" w:uiPriority="62" w:unhideWhenUsed="0"/>
-    <w:lsdException w:name="Medium Shading 1" w:semiHidden="0" w:uiPriority="63" w:unhideWhenUsed="0"/>
-    <w:lsdException w:name="Medium Shading 2" w:semiHidden="0" w:uiPriority="64" w:unhideWhenUsed="0"/>
-    <w:lsdException w:name="Medium List 1" w:semiHidden="0" w:uiPriority="65" w:unhideWhenUsed="0"/>
-    <w:lsdException w:name="Medium List 2" w:semiHidden="0" w:uiPriority="66" w:unhideWhenUsed="0"/>
-    <w:lsdException w:name="Medium Grid 1" w:semiHidden="0" w:uiPriority="67" w:unhideWhenUsed="0"/>
-    <w:lsdException w:name="Medium Grid 2" w:semiHidden="0" w:uiPriority="68" w:unhideWhenUsed="0"/>
-    <w:lsdException w:name="Medium Grid 3" w:semiHidden="0" w:uiPriority="69" w:unhideWhenUsed="0"/>
-    <w:lsdException w:name="Dark List" w:semiHidden="0" w:uiPriority="70" w:unhideWhenUsed="0"/>
-    <w:lsdException w:name="Colorful Shading" w:semiHidden="0" w:uiPriority="71" w:unhideWhenUsed="0"/>
-    <w:lsdException w:name="Colorful List" w:semiHidden="0" w:uiPriority="72" w:unhideWhenUsed="0"/>
-    <w:lsdException w:name="Colorful Grid" w:semiHidden="0" w:uiPriority="73" w:unhideWhenUsed="0"/>
-    <w:lsdException w:name="Light Shading Accent 1" w:semiHidden="0" w:uiPriority="60" w:unhideWhenUsed="0"/>
-    <w:lsdException w:name="Light List Accent 1" w:semiHidden="0" w:uiPriority="61" w:unhideWhenUsed="0"/>
-    <w:lsdException w:name="Light Grid Accent 1" w:semiHidden="0" w:uiPriority="62" w:unhideWhenUsed="0"/>
-    <w:lsdException w:name="Medium Shading 1 Accent 1" w:semiHidden="0" w:uiPriority="63" w:unhideWhenUsed="0"/>
-    <w:lsdException w:name="Medium Shading 2 Accent 1" w:semiHidden="0" w:uiPriority="64" w:unhideWhenUsed="0"/>
-    <w:lsdException w:name="Medium List 1 Accent 1" w:semiHidden="0" w:uiPriority="65" w:unhideWhenUsed="0"/>
-    <w:lsdException w:name="Revision" w:unhideWhenUsed="0"/>
-    <w:lsdException w:name="List Paragraph" w:semiHidden="0" w:uiPriority="34" w:unhideWhenUsed="0" w:qFormat="1"/>
-    <w:lsdException w:name="Quote" w:semiHidden="0" w:uiPriority="29" w:unhideWhenUsed="0" w:qFormat="1"/>
-    <w:lsdException w:name="Intense Quote" w:semiHidden="0" w:uiPriority="30" w:unhideWhenUsed="0" w:qFormat="1"/>
-    <w:lsdException w:name="Medium List 2 Accent 1" w:semiHidden="0" w:uiPriority="66" w:unhideWhenUsed="0"/>
-    <w:lsdException w:name="Medium Grid 1 Accent 1" w:semiHidden="0" w:uiPriority="67" w:unhideWhenUsed="0"/>
-    <w:lsdException w:name="Medium Grid 2 Accent 1" w:semiHidden="0" w:uiPriority="68" w:unhideWhenUsed="0"/>
-    <w:lsdException w:name="Medium Grid 3 Accent 1" w:semiHidden="0" w:uiPriority="69" w:unhideWhenUsed="0"/>
-    <w:lsdException w:name="Dark List Accent 1" w:semiHidden="0" w:uiPriority="70" w:unhideWhenUsed="0"/>
-    <w:lsdException w:name="Colorful Shading Accent 1" w:semiHidden="0" w:uiPriority="71" w:unhideWhenUsed="0"/>
-    <w:lsdException w:name="Colorful List Accent 1" w:semiHidden="0" w:uiPriority="72" w:unhideWhenUsed="0"/>
-    <w:lsdException w:name="Colorful Grid Accent 1" w:semiHidden="0" w:uiPriority="73" w:unhideWhenUsed="0"/>
-    <w:lsdException w:name="Light Shading Accent 2" w:semiHidden="0" w:uiPriority="60" w:unhideWhenUsed="0"/>
-    <w:lsdException w:name="Light List Accent 2" w:semiHidden="0" w:uiPriority="61" w:unhideWhenUsed="0"/>
-    <w:lsdException w:name="Light Grid Accent 2" w:semiHidden="0" w:uiPriority="62" w:unhideWhenUsed="0"/>
-    <w:lsdException w:name="Medium Shading 1 Accent 2" w:semiHidden="0" w:uiPriority="63" w:unhideWhenUsed="0"/>
-    <w:lsdException w:name="Medium Shading 2 Accent 2" w:semiHidden="0" w:uiPriority="64" w:unhideWhenUsed="0"/>
-    <w:lsdException w:name="Medium List 1 Accent 2" w:semiHidden="0" w:uiPriority="65" w:unhideWhenUsed="0"/>
-    <w:lsdException w:name="Medium List 2 Accent 2" w:semiHidden="0" w:uiPriority="66" w:unhideWhenUsed="0"/>
-    <w:lsdException w:name="Medium Grid 1 Accent 2" w:semiHidden="0" w:uiPriority="67" w:unhideWhenUsed="0"/>
-    <w:lsdException w:name="Medium Grid 2 Accent 2" w:semiHidden="0" w:uiPriority="68" w:unhideWhenUsed="0"/>
-    <w:lsdException w:name="Medium Grid 3 Accent 2" w:semiHidden="0" w:uiPriority="69" w:unhideWhenUsed="0"/>
-    <w:lsdException w:name="Dark List Accent 2" w:semiHidden="0" w:uiPriority="70" w:unhideWhenUsed="0"/>
-    <w:lsdException w:name="Colorful Shading Accent 2" w:semiHidden="0" w:uiPriority="71" w:unhideWhenUsed="0"/>
-    <w:lsdException w:name="Colorful List Accent 2" w:semiHidden="0" w:uiPriority="72" w:unhideWhenUsed="0"/>
-    <w:lsdException w:name="Colorful Grid Accent 2" w:semiHidden="0" w:uiPriority="73" w:unhideWhenUsed="0"/>
-    <w:lsdException w:name="Light Shading Accent 3" w:semiHidden="0" w:uiPriority="60" w:unhideWhenUsed="0"/>
-    <w:lsdException w:name="Light List Accent 3" w:semiHidden="0" w:uiPriority="61" w:unhideWhenUsed="0"/>
-    <w:lsdException w:name="Light Grid Accent 3" w:semiHidden="0" w:uiPriority="62" w:unhideWhenUsed="0"/>
-    <w:lsdException w:name="Medium Shading 1 Accent 3" w:semiHidden="0" w:uiPriority="63" w:unhideWhenUsed="0"/>
-    <w:lsdException w:name="Medium Shading 2 Accent 3" w:semiHidden="0" w:uiPriority="64" w:unhideWhenUsed="0"/>
-    <w:lsdException w:name="Medium List 1 Accent 3" w:semiHidden="0" w:uiPriority="65" w:unhideWhenUsed="0"/>
-    <w:lsdException w:name="Medium List 2 Accent 3" w:semiHidden="0" w:uiPriority="66" w:unhideWhenUsed="0"/>
-    <w:lsdException w:name="Medium Grid 1 Accent 3" w:semiHidden="0" w:uiPriority="67" w:unhideWhenUsed="0"/>
-    <w:lsdException w:name="Medium Grid 2 Accent 3" w:semiHidden="0" w:uiPriority="68" w:unhideWhenUsed="0"/>
-    <w:lsdException w:name="Medium Grid 3 Accent 3" w:semiHidden="0" w:uiPriority="69" w:unhideWhenUsed="0"/>
-    <w:lsdException w:name="Dark List Accent 3" w:semiHidden="0" w:uiPriority="70" w:unhideWhenUsed="0"/>
-    <w:lsdException w:name="Colorful Shading Accent 3" w:semiHidden="0" w:uiPriority="71" w:unhideWhenUsed="0"/>
-    <w:lsdException w:name="Colorful List Accent 3" w:semiHidden="0" w:uiPriority="72" w:unhideWhenUsed="0"/>
-    <w:lsdException w:name="Colorful Grid Accent 3" w:semiHidden="0" w:uiPriority="73" w:unhideWhenUsed="0"/>
-    <w:lsdException w:name="Light Shading Accent 4" w:semiHidden="0" w:uiPriority="60" w:unhideWhenUsed="0"/>
-    <w:lsdException w:name="Light List Accent 4" w:semiHidden="0" w:uiPriority="61" w:unhideWhenUsed="0"/>
-    <w:lsdException w:name="Light Grid Accent 4" w:semiHidden="0" w:uiPriority="62" w:unhideWhenUsed="0"/>
-    <w:lsdException w:name="Medium Shading 1 Accent 4" w:semiHidden="0" w:uiPriority="63" w:unhideWhenUsed="0"/>
-    <w:lsdException w:name="Medium Shading 2 Accent 4" w:semiHidden="0" w:uiPriority="64" w:unhideWhenUsed="0"/>
-    <w:lsdException w:name="Medium List 1 Accent 4" w:semiHidden="0" w:uiPriority="65" w:unhideWhenUsed="0"/>
-    <w:lsdException w:name="Medium List 2 Accent 4" w:semiHidden="0" w:uiPriority="66" w:unhideWhenUsed="0"/>
-    <w:lsdException w:name="Medium Grid 1 Accent 4" w:semiHidden="0" w:uiPriority="67" w:unhideWhenUsed="0"/>
-    <w:lsdException w:name="Medium Grid 2 Accent 4" w:semiHidden="0" w:uiPriority="68" w:unhideWhenUsed="0"/>
-    <w:lsdException w:name="Medium Grid 3 Accent 4" w:semiHidden="0" w:uiPriority="69" w:unhideWhenUsed="0"/>
-    <w:lsdException w:name="Dark List Accent 4" w:semiHidden="0" w:uiPriority="70" w:unhideWhenUsed="0"/>
-    <w:lsdException w:name="Colorful Shading Accent 4" w:semiHidden="0" w:uiPriority="71" w:unhideWhenUsed="0"/>
-    <w:lsdException w:name="Colorful List Accent 4" w:semiHidden="0" w:uiPriority="72" w:unhideWhenUsed="0"/>
-    <w:lsdException w:name="Colorful Grid Accent 4" w:semiHidden="0" w:uiPriority="73" w:unhideWhenUsed="0"/>
-    <w:lsdException w:name="Light Shading Accent 5" w:semiHidden="0" w:uiPriority="60" w:unhideWhenUsed="0"/>
-    <w:lsdException w:name="Light List Accent 5" w:semiHidden="0" w:uiPriority="61" w:unhideWhenUsed="0"/>
-    <w:lsdException w:name="Light Grid Accent 5" w:semiHidden="0" w:uiPriority="62" w:unhideWhenUsed="0"/>
-    <w:lsdException w:name="Medium Shading 1 Accent 5" w:semiHidden="0" w:uiPriority="63" w:unhideWhenUsed="0"/>
-    <w:lsdException w:name="Medium Shading 2 Accent 5" w:semiHidden="0" w:uiPriority="64" w:unhideWhenUsed="0"/>
-    <w:lsdException w:name="Medium List 1 Accent 5" w:semiHidden="0" w:uiPriority="65" w:unhideWhenUsed="0"/>
-    <w:lsdException w:name="Medium List 2 Accent 5" w:semiHidden="0" w:uiPriority="66" w:unhideWhenUsed="0"/>
-    <w:lsdException w:name="Medium Grid 1 Accent 5" w:semiHidden="0" w:uiPriority="67" w:unhideWhenUsed="0"/>
-    <w:lsdException w:name="Medium Grid 2 Accent 5" w:semiHidden="0" w:uiPriority="68" w:unhideWhenUsed="0"/>
-    <w:lsdException w:name="Medium Grid 3 Accent 5" w:semiHidden="0" w:uiPriority="69" w:unhideWhenUsed="0"/>
-    <w:lsdException w:name="Dark List Accent 5" w:semiHidden="0" w:uiPriority="70" w:unhideWhenUsed="0"/>
-    <w:lsdException w:name="Colorful Shading Accent 5" w:semiHidden="0" w:uiPriority="71" w:unhideWhenUsed="0"/>
-    <w:lsdException w:name="Colorful List Accent 5" w:semiHidden="0" w:uiPriority="72" w:unhideWhenUsed="0"/>
-    <w:lsdException w:name="Colorful Grid Accent 5" w:semiHidden="0" w:uiPriority="73" w:unhideWhenUsed="0"/>
-    <w:lsdException w:name="Light Shading Accent 6" w:semiHidden="0" w:uiPriority="60" w:unhideWhenUsed="0"/>
-    <w:lsdException w:name="Light List Accent 6" w:semiHidden="0" w:uiPriority="61" w:unhideWhenUsed="0"/>
-    <w:lsdException w:name="Light Grid Accent 6" w:semiHidden="0" w:uiPriority="62" w:unhideWhenUsed="0"/>
-    <w:lsdException w:name="Medium Shading 1 Accent 6" w:semiHidden="0" w:uiPriority="63" w:unhideWhenUsed="0"/>
-    <w:lsdException w:name="Medium Shading 2 Accent 6" w:semiHidden="0" w:uiPriority="64" w:unhideWhenUsed="0"/>
-    <w:lsdException w:name="Medium List 1 Accent 6" w:semiHidden="0" w:uiPriority="65" w:unhideWhenUsed="0"/>
-    <w:lsdException w:name="Medium List 2 Accent 6" w:semiHidden="0" w:uiPriority="66" w:unhideWhenUsed="0"/>
-    <w:lsdException w:name="Medium Grid 1 Accent 6" w:semiHidden="0" w:uiPriority="67" w:unhideWhenUsed="0"/>
-    <w:lsdException w:name="Medium Grid 2 Accent 6" w:semiHidden="0" w:uiPriority="68" w:unhideWhenUsed="0"/>
-    <w:lsdException w:name="Medium Grid 3 Accent 6" w:semiHidden="0" w:uiPriority="69" w:unhideWhenUsed="0"/>
-    <w:lsdException w:name="Dark List Accent 6" w:semiHidden="0" w:uiPriority="70" w:unhideWhenUsed="0"/>
-    <w:lsdException w:name="Colorful Shading Accent 6" w:semiHidden="0" w:uiPriority="71" w:unhideWhenUsed="0"/>
-    <w:lsdException w:name="Colorful List Accent 6" w:semiHidden="0" w:uiPriority="72" w:unhideWhenUsed="0"/>
-    <w:lsdException w:name="Colorful Grid Accent 6" w:semiHidden="0" w:uiPriority="73" w:unhideWhenUsed="0"/>
-    <w:lsdException w:name="Subtle Emphasis" w:semiHidden="0" w:uiPriority="19" w:unhideWhenUsed="0" w:qFormat="1"/>
-    <w:lsdException w:name="Intense Emphasis" w:semiHidden="0" w:uiPriority="21" w:unhideWhenUsed="0" w:qFormat="1"/>
-    <w:lsdException w:name="Subtle Reference" w:semiHidden="0" w:uiPriority="31" w:unhideWhenUsed="0" w:qFormat="1"/>
-    <w:lsdException w:name="Intense Reference" w:semiHidden="0" w:uiPriority="32" w:unhideWhenUsed="0" w:qFormat="1"/>
-    <w:lsdException w:name="Book Title" w:semiHidden="0" w:uiPriority="33" w:unhideWhenUsed="0" w:qFormat="1"/>
-    <w:lsdException w:name="Bibliography" w:uiPriority="37"/>
-    <w:lsdException w:name="TOC Heading" w:uiPriority="39" w:qFormat="1"/>
+  <w:latentStyles w:defLockedState="0" w:defUIPriority="99" w:defSemiHidden="0" w:defUnhideWhenUsed="0" w:defQFormat="0" w:count="371">
+    <w:lsdException w:name="Normal" w:uiPriority="0" w:qFormat="1"/>
+    <w:lsdException w:name="heading 1" w:uiPriority="9" w:qFormat="1"/>
+    <w:lsdException w:name="heading 2" w:semiHidden="1" w:uiPriority="9" w:unhideWhenUsed="1" w:qFormat="1"/>
+    <w:lsdException w:name="heading 3" w:semiHidden="1" w:uiPriority="9" w:unhideWhenUsed="1" w:qFormat="1"/>
+    <w:lsdException w:name="heading 4" w:semiHidden="1" w:uiPriority="9" w:unhideWhenUsed="1" w:qFormat="1"/>
+    <w:lsdException w:name="heading 5" w:semiHidden="1" w:uiPriority="9" w:unhideWhenUsed="1" w:qFormat="1"/>
+    <w:lsdException w:name="heading 6" w:semiHidden="1" w:uiPriority="9" w:unhideWhenUsed="1" w:qFormat="1"/>
+    <w:lsdException w:name="heading 7" w:semiHidden="1" w:uiPriority="9" w:unhideWhenUsed="1" w:qFormat="1"/>
+    <w:lsdException w:name="heading 8" w:semiHidden="1" w:uiPriority="9" w:unhideWhenUsed="1" w:qFormat="1"/>
+    <w:lsdException w:name="heading 9" w:semiHidden="1" w:uiPriority="9" w:unhideWhenUsed="1" w:qFormat="1"/>
+    <w:lsdException w:name="index 1" w:semiHidden="1" w:unhideWhenUsed="1"/>
+    <w:lsdException w:name="index 2" w:semiHidden="1" w:unhideWhenUsed="1"/>
+    <w:lsdException w:name="index 3" w:semiHidden="1" w:unhideWhenUsed="1"/>
+    <w:lsdException w:name="index 4" w:semiHidden="1" w:unhideWhenUsed="1"/>
+    <w:lsdException w:name="index 5" w:semiHidden="1" w:unhideWhenUsed="1"/>
+    <w:lsdException w:name="index 6" w:semiHidden="1" w:unhideWhenUsed="1"/>
+    <w:lsdException w:name="index 7" w:semiHidden="1" w:unhideWhenUsed="1"/>
+    <w:lsdException w:name="index 8" w:semiHidden="1" w:unhideWhenUsed="1"/>
+    <w:lsdException w:name="index 9" w:semiHidden="1" w:unhideWhenUsed="1"/>
+    <w:lsdException w:name="toc 1" w:semiHidden="1" w:uiPriority="39" w:unhideWhenUsed="1"/>
+    <w:lsdException w:name="toc 2" w:semiHidden="1" w:uiPriority="39" w:unhideWhenUsed="1"/>
+    <w:lsdException w:name="toc 3" w:semiHidden="1" w:uiPriority="39" w:unhideWhenUsed="1"/>
+    <w:lsdException w:name="toc 4" w:semiHidden="1" w:uiPriority="39" w:unhideWhenUsed="1"/>
+    <w:lsdException w:name="toc 5" w:semiHidden="1" w:uiPriority="39" w:unhideWhenUsed="1"/>
+    <w:lsdException w:name="toc 6" w:semiHidden="1" w:uiPriority="39" w:unhideWhenUsed="1"/>
+    <w:lsdException w:name="toc 7" w:semiHidden="1" w:uiPriority="39" w:unhideWhenUsed="1"/>
+    <w:lsdException w:name="toc 8" w:semiHidden="1" w:uiPriority="39" w:unhideWhenUsed="1"/>
+    <w:lsdException w:name="toc 9" w:semiHidden="1" w:uiPriority="39" w:unhideWhenUsed="1"/>
+    <w:lsdException w:name="Normal Indent" w:semiHidden="1" w:unhideWhenUsed="1"/>
+    <w:lsdException w:name="footnote text" w:semiHidden="1" w:unhideWhenUsed="1"/>
+    <w:lsdException w:name="annotation text" w:semiHidden="1" w:unhideWhenUsed="1"/>
+    <w:lsdException w:name="header" w:semiHidden="1" w:unhideWhenUsed="1"/>
+    <w:lsdException w:name="footer" w:semiHidden="1" w:unhideWhenUsed="1"/>
+    <w:lsdException w:name="index heading" w:semiHidden="1" w:unhideWhenUsed="1"/>
+    <w:lsdException w:name="caption" w:semiHidden="1" w:uiPriority="35" w:unhideWhenUsed="1" w:qFormat="1"/>
+    <w:lsdException w:name="table of figures" w:semiHidden="1" w:unhideWhenUsed="1"/>
+    <w:lsdException w:name="envelope address" w:semiHidden="1" w:unhideWhenUsed="1"/>
+    <w:lsdException w:name="envelope return" w:semiHidden="1" w:unhideWhenUsed="1"/>
+    <w:lsdException w:name="footnote reference" w:semiHidden="1" w:unhideWhenUsed="1"/>
+    <w:lsdException w:name="annotation reference" w:semiHidden="1" w:unhideWhenUsed="1"/>
+    <w:lsdException w:name="line number" w:semiHidden="1" w:unhideWhenUsed="1"/>
+    <w:lsdException w:name="page number" w:semiHidden="1" w:unhideWhenUsed="1"/>
+    <w:lsdException w:name="endnote reference" w:semiHidden="1" w:unhideWhenUsed="1"/>
+    <w:lsdException w:name="endnote text" w:semiHidden="1" w:unhideWhenUsed="1"/>
+    <w:lsdException w:name="table of authorities" w:semiHidden="1" w:unhideWhenUsed="1"/>
+    <w:lsdException w:name="macro" w:semiHidden="1" w:unhideWhenUsed="1"/>
+    <w:lsdException w:name="toa heading" w:semiHidden="1" w:unhideWhenUsed="1"/>
+    <w:lsdException w:name="List" w:semiHidden="1" w:unhideWhenUsed="1"/>
+    <w:lsdException w:name="List Bullet" w:semiHidden="1" w:unhideWhenUsed="1"/>
+    <w:lsdException w:name="List Number" w:semiHidden="1" w:unhideWhenUsed="1"/>
+    <w:lsdException w:name="List 2" w:semiHidden="1" w:unhideWhenUsed="1"/>
+    <w:lsdException w:name="List 3" w:semiHidden="1" w:unhideWhenUsed="1"/>
+    <w:lsdException w:name="List 4" w:semiHidden="1" w:unhideWhenUsed="1"/>
+    <w:lsdException w:name="List 5" w:semiHidden="1" w:unhideWhenUsed="1"/>
+    <w:lsdException w:name="List Bullet 2" w:semiHidden="1" w:unhideWhenUsed="1"/>
+    <w:lsdException w:name="List Bullet 3" w:semiHidden="1" w:unhideWhenUsed="1"/>
+    <w:lsdException w:name="List Bullet 4" w:semiHidden="1" w:unhideWhenUsed="1"/>
+    <w:lsdException w:name="List Bullet 5" w:semiHidden="1" w:unhideWhenUsed="1"/>
+    <w:lsdException w:name="List Number 2" w:semiHidden="1" w:unhideWhenUsed="1"/>
+    <w:lsdException w:name="List Number 3" w:semiHidden="1" w:unhideWhenUsed="1"/>
+    <w:lsdException w:name="List Number 4" w:semiHidden="1" w:unhideWhenUsed="1"/>
+    <w:lsdException w:name="List Number 5" w:semiHidden="1" w:unhideWhenUsed="1"/>
+    <w:lsdException w:name="Title" w:uiPriority="10" w:qFormat="1"/>
+    <w:lsdException w:name="Closing" w:semiHidden="1" w:unhideWhenUsed="1"/>
+    <w:lsdException w:name="Signature" w:semiHidden="1" w:unhideWhenUsed="1"/>
+    <w:lsdException w:name="Default Paragraph Font" w:semiHidden="1" w:uiPriority="1" w:unhideWhenUsed="1"/>
+    <w:lsdException w:name="Body Text" w:semiHidden="1" w:unhideWhenUsed="1"/>
+    <w:lsdException w:name="Body Text Indent" w:semiHidden="1" w:unhideWhenUsed="1"/>
+    <w:lsdException w:name="List Continue" w:semiHidden="1" w:unhideWhenUsed="1"/>
+    <w:lsdException w:name="List Continue 2" w:semiHidden="1" w:unhideWhenUsed="1"/>
+    <w:lsdException w:name="List Continue 3" w:semiHidden="1" w:unhideWhenUsed="1"/>
+    <w:lsdException w:name="List Continue 4" w:semiHidden="1" w:unhideWhenUsed="1"/>
+    <w:lsdException w:name="List Continue 5" w:semiHidden="1" w:unhideWhenUsed="1"/>
+    <w:lsdException w:name="Message Header" w:semiHidden="1" w:unhideWhenUsed="1"/>
+    <w:lsdException w:name="Subtitle" w:uiPriority="11" w:qFormat="1"/>
+    <w:lsdException w:name="Salutation" w:semiHidden="1" w:unhideWhenUsed="1"/>
+    <w:lsdException w:name="Date" w:semiHidden="1" w:unhideWhenUsed="1"/>
+    <w:lsdException w:name="Body Text First Indent" w:semiHidden="1" w:unhideWhenUsed="1"/>
+    <w:lsdException w:name="Body Text First Indent 2" w:semiHidden="1" w:unhideWhenUsed="1"/>
+    <w:lsdException w:name="Note Heading" w:semiHidden="1" w:unhideWhenUsed="1"/>
+    <w:lsdException w:name="Body Text 2" w:semiHidden="1" w:unhideWhenUsed="1"/>
+    <w:lsdException w:name="Body Text 3" w:semiHidden="1" w:unhideWhenUsed="1"/>
+    <w:lsdException w:name="Body Text Indent 2" w:semiHidden="1" w:unhideWhenUsed="1"/>
+    <w:lsdException w:name="Body Text Indent 3" w:semiHidden="1" w:unhideWhenUsed="1"/>
+    <w:lsdException w:name="Block Text" w:semiHidden="1" w:unhideWhenUsed="1"/>
+    <w:lsdException w:name="Hyperlink" w:semiHidden="1" w:unhideWhenUsed="1"/>
+    <w:lsdException w:name="FollowedHyperlink" w:semiHidden="1" w:unhideWhenUsed="1"/>
+    <w:lsdException w:name="Strong" w:uiPriority="22" w:qFormat="1"/>
+    <w:lsdException w:name="Emphasis" w:uiPriority="20" w:qFormat="1"/>
+    <w:lsdException w:name="Document Map" w:semiHidden="1" w:unhideWhenUsed="1"/>
+    <w:lsdException w:name="Plain Text" w:semiHidden="1" w:unhideWhenUsed="1"/>
+    <w:lsdException w:name="E-mail Signature" w:semiHidden="1" w:unhideWhenUsed="1"/>
+    <w:lsdException w:name="HTML Top of Form" w:semiHidden="1" w:unhideWhenUsed="1"/>
+    <w:lsdException w:name="HTML Bottom of Form" w:semiHidden="1" w:unhideWhenUsed="1"/>
+    <w:lsdException w:name="Normal (Web)" w:semiHidden="1" w:unhideWhenUsed="1"/>
+    <w:lsdException w:name="HTML Acronym" w:semiHidden="1" w:unhideWhenUsed="1"/>
+    <w:lsdException w:name="HTML Address" w:semiHidden="1" w:unhideWhenUsed="1"/>
+    <w:lsdException w:name="HTML Cite" w:semiHidden="1" w:unhideWhenUsed="1"/>
+    <w:lsdException w:name="HTML Code" w:semiHidden="1" w:unhideWhenUsed="1"/>
+    <w:lsdException w:name="HTML Definition" w:semiHidden="1" w:unhideWhenUsed="1"/>
+    <w:lsdException w:name="HTML Keyboard" w:semiHidden="1" w:unhideWhenUsed="1"/>
+    <w:lsdException w:name="HTML Preformatted" w:semiHidden="1" w:unhideWhenUsed="1"/>
+    <w:lsdException w:name="HTML Sample" w:semiHidden="1" w:unhideWhenUsed="1"/>
+    <w:lsdException w:name="HTML Typewriter" w:semiHidden="1" w:unhideWhenUsed="1"/>
+    <w:lsdException w:name="HTML Variable" w:semiHidden="1" w:unhideWhenUsed="1"/>
+    <w:lsdException w:name="Normal Table" w:semiHidden="1" w:unhideWhenUsed="1"/>
+    <w:lsdException w:name="annotation subject" w:semiHidden="1" w:unhideWhenUsed="1"/>
+    <w:lsdException w:name="No List" w:semiHidden="1" w:unhideWhenUsed="1"/>
+    <w:lsdException w:name="Outline List 1" w:semiHidden="1" w:unhideWhenUsed="1"/>
+    <w:lsdException w:name="Outline List 2" w:semiHidden="1" w:unhideWhenUsed="1"/>
+    <w:lsdException w:name="Outline List 3" w:semiHidden="1" w:unhideWhenUsed="1"/>
+    <w:lsdException w:name="Table Simple 1" w:semiHidden="1" w:unhideWhenUsed="1"/>
+    <w:lsdException w:name="Table Simple 2" w:semiHidden="1" w:unhideWhenUsed="1"/>
+    <w:lsdException w:name="Table Simple 3" w:semiHidden="1" w:unhideWhenUsed="1"/>
+    <w:lsdException w:name="Table Classic 1" w:semiHidden="1" w:unhideWhenUsed="1"/>
+    <w:lsdException w:name="Table Classic 2" w:semiHidden="1" w:unhideWhenUsed="1"/>
+    <w:lsdException w:name="Table Classic 3" w:semiHidden="1" w:unhideWhenUsed="1"/>
+    <w:lsdException w:name="Table Classic 4" w:semiHidden="1" w:unhideWhenUsed="1"/>
+    <w:lsdException w:name="Table Colorful 1" w:semiHidden="1" w:unhideWhenUsed="1"/>
+    <w:lsdException w:name="Table Colorful 2" w:semiHidden="1" w:unhideWhenUsed="1"/>
+    <w:lsdException w:name="Table Colorful 3" w:semiHidden="1" w:unhideWhenUsed="1"/>
+    <w:lsdException w:name="Table Columns 1" w:semiHidden="1" w:unhideWhenUsed="1"/>
+    <w:lsdException w:name="Table Columns 2" w:semiHidden="1" w:unhideWhenUsed="1"/>
+    <w:lsdException w:name="Table Columns 3" w:semiHidden="1" w:unhideWhenUsed="1"/>
+    <w:lsdException w:name="Table Columns 4" w:semiHidden="1" w:unhideWhenUsed="1"/>
+    <w:lsdException w:name="Table Columns 5" w:semiHidden="1" w:unhideWhenUsed="1"/>
+    <w:lsdException w:name="Table Grid 1" w:semiHidden="1" w:unhideWhenUsed="1"/>
+    <w:lsdException w:name="Table Grid 2" w:semiHidden="1" w:unhideWhenUsed="1"/>
+    <w:lsdException w:name="Table Grid 3" w:semiHidden="1" w:unhideWhenUsed="1"/>
+    <w:lsdException w:name="Table Grid 4" w:semiHidden="1" w:unhideWhenUsed="1"/>
+    <w:lsdException w:name="Table Grid 5" w:semiHidden="1" w:unhideWhenUsed="1"/>
+    <w:lsdException w:name="Table Grid 6" w:semiHidden="1" w:unhideWhenUsed="1"/>
+    <w:lsdException w:name="Table Grid 7" w:semiHidden="1" w:unhideWhenUsed="1"/>
+    <w:lsdException w:name="Table Grid 8" w:semiHidden="1" w:unhideWhenUsed="1"/>
+    <w:lsdException w:name="Table List 1" w:semiHidden="1" w:unhideWhenUsed="1"/>
+    <w:lsdException w:name="Table List 2" w:semiHidden="1" w:unhideWhenUsed="1"/>
+    <w:lsdException w:name="Table List 3" w:semiHidden="1" w:unhideWhenUsed="1"/>
+    <w:lsdException w:name="Table List 4" w:semiHidden="1" w:unhideWhenUsed="1"/>
+    <w:lsdException w:name="Table List 5" w:semiHidden="1" w:unhideWhenUsed="1"/>
+    <w:lsdException w:name="Table List 6" w:semiHidden="1" w:unhideWhenUsed="1"/>
+    <w:lsdException w:name="Table List 7" w:semiHidden="1" w:unhideWhenUsed="1"/>
+    <w:lsdException w:name="Table List 8" w:semiHidden="1" w:unhideWhenUsed="1"/>
+    <w:lsdException w:name="Table 3D effects 1" w:semiHidden="1" w:unhideWhenUsed="1"/>
+    <w:lsdException w:name="Table 3D effects 2" w:semiHidden="1" w:unhideWhenUsed="1"/>
+    <w:lsdException w:name="Table 3D effects 3" w:semiHidden="1" w:unhideWhenUsed="1"/>
+    <w:lsdException w:name="Table Contemporary" w:semiHidden="1" w:unhideWhenUsed="1"/>
+    <w:lsdException w:name="Table Elegant" w:semiHidden="1" w:unhideWhenUsed="1"/>
+    <w:lsdException w:name="Table Professional" w:semiHidden="1" w:unhideWhenUsed="1"/>
+    <w:lsdException w:name="Table Subtle 1" w:semiHidden="1" w:unhideWhenUsed="1"/>
+    <w:lsdException w:name="Table Subtle 2" w:semiHidden="1" w:unhideWhenUsed="1"/>
+    <w:lsdException w:name="Table Web 1" w:semiHidden="1" w:unhideWhenUsed="1"/>
+    <w:lsdException w:name="Table Web 2" w:semiHidden="1" w:unhideWhenUsed="1"/>
+    <w:lsdException w:name="Table Web 3" w:semiHidden="1" w:unhideWhenUsed="1"/>
+    <w:lsdException w:name="Balloon Text" w:semiHidden="1" w:unhideWhenUsed="1"/>
+    <w:lsdException w:name="Table Grid" w:uiPriority="59"/>
+    <w:lsdException w:name="Table Theme" w:semiHidden="1" w:unhideWhenUsed="1"/>
+    <w:lsdException w:name="Placeholder Text" w:semiHidden="1"/>
+    <w:lsdException w:name="No Spacing" w:uiPriority="1" w:qFormat="1"/>
+    <w:lsdException w:name="Light Shading" w:uiPriority="60"/>
+    <w:lsdException w:name="Light List" w:uiPriority="61"/>
+    <w:lsdException w:name="Light Grid" w:uiPriority="62"/>
+    <w:lsdException w:name="Medium Shading 1" w:uiPriority="63"/>
+    <w:lsdException w:name="Medium Shading 2" w:uiPriority="64"/>
+    <w:lsdException w:name="Medium List 1" w:uiPriority="65"/>
+    <w:lsdException w:name="Medium List 2" w:uiPriority="66"/>
+    <w:lsdException w:name="Medium Grid 1" w:uiPriority="67"/>
+    <w:lsdException w:name="Medium Grid 2" w:uiPriority="68"/>
+    <w:lsdException w:name="Medium Grid 3" w:uiPriority="69"/>
+    <w:lsdException w:name="Dark List" w:uiPriority="70"/>
+    <w:lsdException w:name="Colorful Shading" w:uiPriority="71"/>
+    <w:lsdException w:name="Colorful List" w:uiPriority="72"/>
+    <w:lsdException w:name="Colorful Grid" w:uiPriority="73"/>
+    <w:lsdException w:name="Light Shading Accent 1" w:uiPriority="60"/>
+    <w:lsdException w:name="Light List Accent 1" w:uiPriority="61"/>
+    <w:lsdException w:name="Light Grid Accent 1" w:uiPriority="62"/>
+    <w:lsdException w:name="Medium Shading 1 Accent 1" w:uiPriority="63"/>
+    <w:lsdException w:name="Medium Shading 2 Accent 1" w:uiPriority="64"/>
+    <w:lsdException w:name="Medium List 1 Accent 1" w:uiPriority="65"/>
+    <w:lsdException w:name="Revision" w:semiHidden="1"/>
+    <w:lsdException w:name="List Paragraph" w:uiPriority="34" w:qFormat="1"/>
+    <w:lsdException w:name="Quote" w:uiPriority="29" w:qFormat="1"/>
+    <w:lsdException w:name="Intense Quote" w:uiPriority="30" w:qFormat="1"/>
+    <w:lsdException w:name="Medium List 2 Accent 1" w:uiPriority="66"/>
+    <w:lsdException w:name="Medium Grid 1 Accent 1" w:uiPriority="67"/>
+    <w:lsdException w:name="Medium Grid 2 Accent 1" w:uiPriority="68"/>
+    <w:lsdException w:name="Medium Grid 3 Accent 1" w:uiPriority="69"/>
+    <w:lsdException w:name="Dark List Accent 1" w:uiPriority="70"/>
+    <w:lsdException w:name="Colorful Shading Accent 1" w:uiPriority="71"/>
+    <w:lsdException w:name="Colorful List Accent 1" w:uiPriority="72"/>
+    <w:lsdException w:name="Colorful Grid Accent 1" w:uiPriority="73"/>
+    <w:lsdException w:name="Light Shading Accent 2" w:uiPriority="60"/>
+    <w:lsdException w:name="Light List Accent 2" w:uiPriority="61"/>
+    <w:lsdException w:name="Light Grid Accent 2" w:uiPriority="62"/>
+    <w:lsdException w:name="Medium Shading 1 Accent 2" w:uiPriority="63"/>
+    <w:lsdException w:name="Medium Shading 2 Accent 2" w:uiPriority="64"/>
+    <w:lsdException w:name="Medium List 1 Accent 2" w:uiPriority="65"/>
+    <w:lsdException w:name="Medium List 2 Accent 2" w:uiPriority="66"/>
+    <w:lsdException w:name="Medium Grid 1 Accent 2" w:uiPriority="67"/>
+    <w:lsdException w:name="Medium Grid 2 Accent 2" w:uiPriority="68"/>
+    <w:lsdException w:name="Medium Grid 3 Accent 2" w:uiPriority="69"/>
+    <w:lsdException w:name="Dark List Accent 2" w:uiPriority="70"/>
+    <w:lsdException w:name="Colorful Shading Accent 2" w:uiPriority="71"/>
+    <w:lsdException w:name="Colorful List Accent 2" w:uiPriority="72"/>
+    <w:lsdException w:name="Colorful Grid Accent 2" w:uiPriority="73"/>
+    <w:lsdException w:name="Light Shading Accent 3" w:uiPriority="60"/>
+    <w:lsdException w:name="Light List Accent 3" w:uiPriority="61"/>
+    <w:lsdException w:name="Light Grid Accent 3" w:uiPriority="62"/>
+    <w:lsdException w:name="Medium Shading 1 Accent 3" w:uiPriority="63"/>
+    <w:lsdException w:name="Medium Shading 2 Accent 3" w:uiPriority="64"/>
+    <w:lsdException w:name="Medium List 1 Accent 3" w:uiPriority="65"/>
+    <w:lsdException w:name="Medium List 2 Accent 3" w:uiPriority="66"/>
+    <w:lsdException w:name="Medium Grid 1 Accent 3" w:uiPriority="67"/>
+    <w:lsdException w:name="Medium Grid 2 Accent 3" w:uiPriority="68"/>
+    <w:lsdException w:name="Medium Grid 3 Accent 3" w:uiPriority="69"/>
+    <w:lsdException w:name="Dark List Accent 3" w:uiPriority="70"/>
+    <w:lsdException w:name="Colorful Shading Accent 3" w:uiPriority="71"/>
+    <w:lsdException w:name="Colorful List Accent 3" w:uiPriority="72"/>
+    <w:lsdException w:name="Colorful Grid Accent 3" w:uiPriority="73"/>
+    <w:lsdException w:name="Light Shading Accent 4" w:uiPriority="60"/>
+    <w:lsdException w:name="Light List Accent 4" w:uiPriority="61"/>
+    <w:lsdException w:name="Light Grid Accent 4" w:uiPriority="62"/>
+    <w:lsdException w:name="Medium Shading 1 Accent 4" w:uiPriority="63"/>
+    <w:lsdException w:name="Medium Shading 2 Accent 4" w:uiPriority="64"/>
+    <w:lsdException w:name="Medium List 1 Accent 4" w:uiPriority="65"/>
+    <w:lsdException w:name="Medium List 2 Accent 4" w:uiPriority="66"/>
+    <w:lsdException w:name="Medium Grid 1 Accent 4" w:uiPriority="67"/>
+    <w:lsdException w:name="Medium Grid 2 Accent 4" w:uiPriority="68"/>
+    <w:lsdException w:name="Medium Grid 3 Accent 4" w:uiPriority="69"/>
+    <w:lsdException w:name="Dark List Accent 4" w:uiPriority="70"/>
+    <w:lsdException w:name="Colorful Shading Accent 4" w:uiPriority="71"/>
+    <w:lsdException w:name="Colorful List Accent 4" w:uiPriority="72"/>
+    <w:lsdException w:name="Colorful Grid Accent 4" w:uiPriority="73"/>
+    <w:lsdException w:name="Light Shading Accent 5" w:uiPriority="60"/>
+    <w:lsdException w:name="Light List Accent 5" w:uiPriority="61"/>
+    <w:lsdException w:name="Light Grid Accent 5" w:uiPriority="62"/>
+    <w:lsdException w:name="Medium Shading 1 Accent 5" w:uiPriority="63"/>
+    <w:lsdException w:name="Medium Shading 2 Accent 5" w:uiPriority="64"/>
+    <w:lsdException w:name="Medium List 1 Accent 5" w:uiPriority="65"/>
+    <w:lsdException w:name="Medium List 2 Accent 5" w:uiPriority="66"/>
+    <w:lsdException w:name="Medium Grid 1 Accent 5" w:uiPriority="67"/>
+    <w:lsdException w:name="Medium Grid 2 Accent 5" w:uiPriority="68"/>
+    <w:lsdException w:name="Medium Grid 3 Accent 5" w:uiPriority="69"/>
+    <w:lsdException w:name="Dark List Accent 5" w:uiPriority="70"/>
+    <w:lsdException w:name="Colorful Shading Accent 5" w:uiPriority="71"/>
+    <w:lsdException w:name="Colorful List Accent 5" w:uiPriority="72"/>
+    <w:lsdException w:name="Colorful Grid Accent 5" w:uiPriority="73"/>
+    <w:lsdException w:name="Light Shading Accent 6" w:uiPriority="60"/>
+    <w:lsdException w:name="Light List Accent 6" w:uiPriority="61"/>
+    <w:lsdException w:name="Light Grid Accent 6" w:uiPriority="62"/>
+    <w:lsdException w:name="Medium Shading 1 Accent 6" w:uiPriority="63"/>
+    <w:lsdException w:name="Medium Shading 2 Accent 6" w:uiPriority="64"/>
+    <w:lsdException w:name="Medium List 1 Accent 6" w:uiPriority="65"/>
+    <w:lsdException w:name="Medium List 2 Accent 6" w:uiPriority="66"/>
+    <w:lsdException w:name="Medium Grid 1 Accent 6" w:uiPriority="67"/>
+    <w:lsdException w:name="Medium Grid 2 Accent 6" w:uiPriority="68"/>
+    <w:lsdException w:name="Medium Grid 3 Accent 6" w:uiPriority="69"/>
+    <w:lsdException w:name="Dark List Accent 6" w:uiPriority="70"/>
+    <w:lsdException w:name="Colorful Shading Accent 6" w:uiPriority="71"/>
+    <w:lsdException w:name="Colorful List Accent 6" w:uiPriority="72"/>
+    <w:lsdException w:name="Colorful Grid Accent 6" w:uiPriority="73"/>
+    <w:lsdException w:name="Subtle Emphasis" w:uiPriority="19" w:qFormat="1"/>
+    <w:lsdException w:name="Intense Emphasis" w:uiPriority="21" w:qFormat="1"/>
+    <w:lsdException w:name="Subtle Reference" w:uiPriority="31" w:qFormat="1"/>
+    <w:lsdException w:name="Intense Reference" w:uiPriority="32" w:qFormat="1"/>
+    <w:lsdException w:name="Book Title" w:uiPriority="33" w:qFormat="1"/>
+    <w:lsdException w:name="Bibliography" w:semiHidden="1" w:uiPriority="37" w:unhideWhenUsed="1"/>
+    <w:lsdException w:name="TOC Heading" w:semiHidden="1" w:uiPriority="39" w:unhideWhenUsed="1" w:qFormat="1"/>
+    <w:lsdException w:name="Grid Table 4" w:uiPriority="49"/>
+    <w:lsdException w:name="Grid Table 5 Dark" w:uiPriority="50"/>
+    <w:lsdException w:name="Grid Table 6 Colorful" w:uiPriority="51"/>
+    <w:lsdException w:name="Grid Table 7 Colorful" w:uiPriority="52"/>
+    <w:lsdException w:name="Grid Table 1 Light Accent 1" w:uiPriority="46"/>
+    <w:lsdException w:name="Grid Table 2 Accent 1" w:uiPriority="47"/>
+    <w:lsdException w:name="Grid Table 3 Accent 1" w:uiPriority="48"/>
+    <w:lsdException w:name="Grid Table 4 Accent 1" w:uiPriority="49"/>
+    <w:lsdException w:name="Grid Table 5 Dark Accent 1" w:uiPriority="50"/>
+    <w:lsdException w:name="Grid Table 6 Colorful Accent 1" w:uiPriority="51"/>
+    <w:lsdException w:name="Grid Table 7 Colorful Accent 1" w:uiPriority="52"/>
+    <w:lsdException w:name="Grid Table 1 Light Accent 2" w:uiPriority="46"/>
+    <w:lsdException w:name="Grid Table 2 Accent 2" w:uiPriority="47"/>
+    <w:lsdException w:name="Grid Table 3 Accent 2" w:uiPriority="48"/>
+    <w:lsdException w:name="Grid Table 4 Accent 2" w:uiPriority="49"/>
+    <w:lsdException w:name="Grid Table 5 Dark Accent 2" w:uiPriority="50"/>
+    <w:lsdException w:name="Grid Table 6 Colorful Accent 2" w:uiPriority="51"/>
+    <w:lsdException w:name="Grid Table 7 Colorful Accent 2" w:uiPriority="52"/>
+    <w:lsdException w:name="Grid Table 1 Light Accent 3" w:uiPriority="46"/>
+    <w:lsdException w:name="Grid Table 2 Accent 3" w:uiPriority="47"/>
+    <w:lsdException w:name="Grid Table 3 Accent 3" w:uiPriority="48"/>
+    <w:lsdException w:name="Grid Table 4 Accent 3" w:uiPriority="49"/>
+    <w:lsdException w:name="Grid Table 5 Dark Accent 3" w:uiPriority="50"/>
+    <w:lsdException w:name="Grid Table 6 Colorful Accent 3" w:uiPriority="51"/>
+    <w:lsdException w:name="Grid Table 7 Colorful Accent 3" w:uiPriority="52"/>
+    <w:lsdException w:name="Grid Table 1 Light Accent 4" w:uiPriority="46"/>
+    <w:lsdException w:name="Grid Table 2 Accent 4" w:uiPriority="47"/>
+    <w:lsdException w:name="Grid Table 3 Accent 4" w:uiPriority="48"/>
+    <w:lsdException w:name="Grid Table 4 Accent 4" w:uiPriority="49"/>
+    <w:lsdException w:name="Grid Table 5 Dark Accent 4" w:uiPriority="50"/>
+    <w:lsdException w:name="Grid Table 6 Colorful Accent 4" w:uiPriority="51"/>
+    <w:lsdException w:name="Grid Table 7 Colorful Accent 4" w:uiPriority="52"/>
+    <w:lsdException w:name="Grid Table 1 Light Accent 5" w:uiPriority="46"/>
+    <w:lsdException w:name="Grid Table 2 Accent 5" w:uiPriority="47"/>
+    <w:lsdException w:name="Grid Table 3 Accent 5" w:uiPriority="48"/>
+    <w:lsdException w:name="Grid Table 4 Accent 5" w:uiPriority="49"/>
+    <w:lsdException w:name="Grid Table 5 Dark Accent 5" w:uiPriority="50"/>
+    <w:lsdException w:name="Grid Table 6 Colorful Accent 5" w:uiPriority="51"/>
+    <w:lsdException w:name="Grid Table 7 Colorful Accent 5" w:uiPriority="52"/>
+    <w:lsdException w:name="Grid Table 1 Light Accent 6" w:uiPriority="46"/>
+    <w:lsdException w:name="Grid Table 2 Accent 6" w:uiPriority="47"/>
+    <w:lsdException w:name="Grid Table 3 Accent 6" w:uiPriority="48"/>
+    <w:lsdException w:name="Grid Table 4 Accent 6" w:uiPriority="49"/>
+    <w:lsdException w:name="Grid Table 5 Dark Accent 6" w:uiPriority="50"/>
+    <w:lsdException w:name="Grid Table 6 Colorful Accent 6" w:uiPriority="51"/>
+    <w:lsdException w:name="Grid Table 7 Colorful Accent 6" w:uiPriority="52"/>
+    <w:lsdException w:name="List Table 1 Light" w:uiPriority="46"/>
+    <w:lsdException w:name="List Table 2" w:uiPriority="47"/>
+    <w:lsdException w:name="List Table 3" w:uiPriority="48"/>
+    <w:lsdException w:name="List Table 4" w:uiPriority="49"/>
+    <w:lsdException w:name="List Table 5 Dark" w:uiPriority="50"/>
+    <w:lsdException w:name="List Table 6 Colorful" w:uiPriority="51"/>
+    <w:lsdException w:name="List Table 7 Colorful" w:uiPriority="52"/>
+    <w:lsdException w:name="List Table 1 Light Accent 1" w:uiPriority="46"/>
+    <w:lsdException w:name="List Table 2 Accent 1" w:uiPriority="47"/>
+    <w:lsdException w:name="List Table 3 Accent 1" w:uiPriority="48"/>
+    <w:lsdException w:name="List Table 4 Accent 1" w:uiPriority="49"/>
+    <w:lsdException w:name="List Table 5 Dark Accent 1" w:uiPriority="50"/>
+    <w:lsdException w:name="List Table 6 Colorful Accent 1" w:uiPriority="51"/>
+    <w:lsdException w:name="List Table 7 Colorful Accent 1" w:uiPriority="52"/>
+    <w:lsdException w:name="List Table 1 Light Accent 2" w:uiPriority="46"/>
+    <w:lsdException w:name="List Table 2 Accent 2" w:uiPriority="47"/>
+    <w:lsdException w:name="List Table 3 Accent 2" w:uiPriority="48"/>
+    <w:lsdException w:name="List Table 4 Accent 2" w:uiPriority="49"/>
+    <w:lsdException w:name="List Table 5 Dark Accent 2" w:uiPriority="50"/>
+    <w:lsdException w:name="List Table 6 Colorful Accent 2" w:uiPriority="51"/>
+    <w:lsdException w:name="List Table 7 Colorful Accent 2" w:uiPriority="52"/>
+    <w:lsdException w:name="List Table 1 Light Accent 3" w:uiPriority="46"/>
+    <w:lsdException w:name="List Table 2 Accent 3" w:uiPriority="47"/>
+    <w:lsdException w:name="List Table 3 Accent 3" w:uiPriority="48"/>
+    <w:lsdException w:name="List Table 4 Accent 3" w:uiPriority="49"/>
+    <w:lsdException w:name="List Table 5 Dark Accent 3" w:uiPriority="50"/>
+    <w:lsdException w:name="List Table 6 Colorful Accent 3" w:uiPriority="51"/>
+    <w:lsdException w:name="List Table 7 Colorful Accent 3" w:uiPriority="52"/>
+    <w:lsdException w:name="List Table 1 Light Accent 4" w:uiPriority="46"/>
+    <w:lsdException w:name="List Table 2 Accent 4" w:uiPriority="47"/>
+    <w:lsdException w:name="List Table 3 Accent 4" w:uiPriority="48"/>
+    <w:lsdException w:name="List Table 4 Accent 4" w:uiPriority="49"/>
+    <w:lsdException w:name="List Table 5 Dark Accent 4" w:uiPriority="50"/>
+    <w:lsdException w:name="List Table 6 Colorful Accent 4" w:uiPriority="51"/>
+    <w:lsdException w:name="List Table 7 Colorful Accent 4" w:uiPriority="52"/>
+    <w:lsdException w:name="List Table 1 Light Accent 5" w:uiPriority="46"/>
+    <w:lsdException w:name="List Table 2 Accent 5" w:uiPriority="47"/>
+    <w:lsdException w:name="List Table 3 Accent 5" w:uiPriority="48"/>
+    <w:lsdException w:name="List Table 4 Accent 5" w:uiPriority="49"/>
+    <w:lsdException w:name="List Table 5 Dark Accent 5" w:uiPriority="50"/>
+    <w:lsdException w:name="List Table 6 Colorful Accent 5" w:uiPriority="51"/>
+    <w:lsdException w:name="List Table 7 Colorful Accent 5" w:uiPriority="52"/>
+    <w:lsdException w:name="List Table 1 Light Accent 6" w:uiPriority="46"/>
+    <w:lsdException w:name="List Table 2 Accent 6" w:uiPriority="47"/>
+    <w:lsdException w:name="List Table 3 Accent 6" w:uiPriority="48"/>
+    <w:lsdException w:name="List Table 4 Accent 6" w:uiPriority="49"/>
+    <w:lsdException w:name="List Table 5 Dark Accent 6" w:uiPriority="50"/>
+    <w:lsdException w:name="List Table 6 Colorful Accent 6" w:uiPriority="51"/>
+    <w:lsdException w:name="List Table 7 Colorful Accent 6" w:uiPriority="52"/>
   </w:latentStyles>
   <w:style w:type="paragraph" w:default="1" w:styleId="a">
     <w:name w:val="Normal"/>
@@ -5597,7 +6783,7 @@
   <w:style w:type="paragraph" w:styleId="a4">
     <w:name w:val="Balloon Text"/>
     <w:basedOn w:val="a"/>
-    <w:link w:val="a5"/>
+    <w:link w:val="Char"/>
     <w:uiPriority w:val="99"/>
     <w:semiHidden/>
     <w:unhideWhenUsed/>
@@ -5608,8 +6794,8 @@
       <w:szCs w:val="18"/>
     </w:rPr>
   </w:style>
-  <w:style w:type="character" w:customStyle="1" w:styleId="a5">
-    <w:name w:val="批注框文本字符"/>
+  <w:style w:type="character" w:customStyle="1" w:styleId="Char">
+    <w:name w:val="批注框文本 Char"/>
     <w:basedOn w:val="a0"/>
     <w:link w:val="a4"/>
     <w:uiPriority w:val="99"/>
@@ -5621,249 +6807,7 @@
       <w:szCs w:val="18"/>
     </w:rPr>
   </w:style>
-  <w:style w:type="character" w:styleId="a6">
-    <w:name w:val="Placeholder Text"/>
-    <w:basedOn w:val="a0"/>
-    <w:uiPriority w:val="99"/>
-    <w:semiHidden/>
-    <w:rsid w:val="00F071F2"/>
-    <w:rPr>
-      <w:color w:val="808080"/>
-    </w:rPr>
-  </w:style>
-</w:styles>
-</file>
-
-<file path=word/stylesWithEffects.xml><?xml version="1.0" encoding="utf-8"?>
-<w:styles xmlns:wpc="http://schemas.microsoft.com/office/word/2010/wordprocessingCanvas" xmlns:mo="http://schemas.microsoft.com/office/mac/office/2008/main" xmlns:mc="http://schemas.openxmlformats.org/markup-compatibility/2006" xmlns:mv="urn:schemas-microsoft-com:mac:vml" xmlns:o="urn:schemas-microsoft-com:office:office" xmlns:r="http://schemas.openxmlformats.org/officeDocument/2006/relationships" xmlns:m="http://schemas.openxmlformats.org/officeDocument/2006/math" xmlns:v="urn:schemas-microsoft-com:vml" xmlns:wp14="http://schemas.microsoft.com/office/word/2010/wordprocessingDrawing" xmlns:wp="http://schemas.openxmlformats.org/drawingml/2006/wordprocessingDrawing" xmlns:w10="urn:schemas-microsoft-com:office:word" xmlns:w="http://schemas.openxmlformats.org/wordprocessingml/2006/main" xmlns:w14="http://schemas.microsoft.com/office/word/2010/wordml" xmlns:wpg="http://schemas.microsoft.com/office/word/2010/wordprocessingGroup" xmlns:wpi="http://schemas.microsoft.com/office/word/2010/wordprocessingInk" xmlns:wne="http://schemas.microsoft.com/office/word/2006/wordml" xmlns:wps="http://schemas.microsoft.com/office/word/2010/wordprocessingShape" mc:Ignorable="w14 wp14">
-  <w:docDefaults>
-    <w:rPrDefault>
-      <w:rPr>
-        <w:rFonts w:asciiTheme="minorHAnsi" w:eastAsiaTheme="minorEastAsia" w:hAnsiTheme="minorHAnsi" w:cstheme="minorBidi"/>
-        <w:kern w:val="2"/>
-        <w:sz w:val="24"/>
-        <w:szCs w:val="24"/>
-        <w:lang w:val="en-US" w:eastAsia="zh-CN" w:bidi="ar-SA"/>
-      </w:rPr>
-    </w:rPrDefault>
-    <w:pPrDefault/>
-  </w:docDefaults>
-  <w:latentStyles w:defLockedState="0" w:defUIPriority="99" w:defSemiHidden="1" w:defUnhideWhenUsed="1" w:defQFormat="0" w:count="276">
-    <w:lsdException w:name="Normal" w:semiHidden="0" w:uiPriority="0" w:unhideWhenUsed="0" w:qFormat="1"/>
-    <w:lsdException w:name="heading 1" w:semiHidden="0" w:uiPriority="9" w:unhideWhenUsed="0" w:qFormat="1"/>
-    <w:lsdException w:name="heading 2" w:uiPriority="9" w:qFormat="1"/>
-    <w:lsdException w:name="heading 3" w:uiPriority="9" w:qFormat="1"/>
-    <w:lsdException w:name="heading 4" w:uiPriority="9" w:qFormat="1"/>
-    <w:lsdException w:name="heading 5" w:uiPriority="9" w:qFormat="1"/>
-    <w:lsdException w:name="heading 6" w:uiPriority="9" w:qFormat="1"/>
-    <w:lsdException w:name="heading 7" w:uiPriority="9" w:qFormat="1"/>
-    <w:lsdException w:name="heading 8" w:uiPriority="9" w:qFormat="1"/>
-    <w:lsdException w:name="heading 9" w:uiPriority="9" w:qFormat="1"/>
-    <w:lsdException w:name="toc 1" w:uiPriority="39"/>
-    <w:lsdException w:name="toc 2" w:uiPriority="39"/>
-    <w:lsdException w:name="toc 3" w:uiPriority="39"/>
-    <w:lsdException w:name="toc 4" w:uiPriority="39"/>
-    <w:lsdException w:name="toc 5" w:uiPriority="39"/>
-    <w:lsdException w:name="toc 6" w:uiPriority="39"/>
-    <w:lsdException w:name="toc 7" w:uiPriority="39"/>
-    <w:lsdException w:name="toc 8" w:uiPriority="39"/>
-    <w:lsdException w:name="toc 9" w:uiPriority="39"/>
-    <w:lsdException w:name="caption" w:uiPriority="35" w:qFormat="1"/>
-    <w:lsdException w:name="Title" w:semiHidden="0" w:uiPriority="10" w:unhideWhenUsed="0" w:qFormat="1"/>
-    <w:lsdException w:name="Default Paragraph Font" w:uiPriority="1"/>
-    <w:lsdException w:name="Subtitle" w:semiHidden="0" w:uiPriority="11" w:unhideWhenUsed="0" w:qFormat="1"/>
-    <w:lsdException w:name="Strong" w:semiHidden="0" w:uiPriority="22" w:unhideWhenUsed="0" w:qFormat="1"/>
-    <w:lsdException w:name="Emphasis" w:semiHidden="0" w:uiPriority="20" w:unhideWhenUsed="0" w:qFormat="1"/>
-    <w:lsdException w:name="Table Grid" w:semiHidden="0" w:uiPriority="59" w:unhideWhenUsed="0"/>
-    <w:lsdException w:name="Placeholder Text" w:unhideWhenUsed="0"/>
-    <w:lsdException w:name="No Spacing" w:semiHidden="0" w:uiPriority="1" w:unhideWhenUsed="0" w:qFormat="1"/>
-    <w:lsdException w:name="Light Shading" w:semiHidden="0" w:uiPriority="60" w:unhideWhenUsed="0"/>
-    <w:lsdException w:name="Light List" w:semiHidden="0" w:uiPriority="61" w:unhideWhenUsed="0"/>
-    <w:lsdException w:name="Light Grid" w:semiHidden="0" w:uiPriority="62" w:unhideWhenUsed="0"/>
-    <w:lsdException w:name="Medium Shading 1" w:semiHidden="0" w:uiPriority="63" w:unhideWhenUsed="0"/>
-    <w:lsdException w:name="Medium Shading 2" w:semiHidden="0" w:uiPriority="64" w:unhideWhenUsed="0"/>
-    <w:lsdException w:name="Medium List 1" w:semiHidden="0" w:uiPriority="65" w:unhideWhenUsed="0"/>
-    <w:lsdException w:name="Medium List 2" w:semiHidden="0" w:uiPriority="66" w:unhideWhenUsed="0"/>
-    <w:lsdException w:name="Medium Grid 1" w:semiHidden="0" w:uiPriority="67" w:unhideWhenUsed="0"/>
-    <w:lsdException w:name="Medium Grid 2" w:semiHidden="0" w:uiPriority="68" w:unhideWhenUsed="0"/>
-    <w:lsdException w:name="Medium Grid 3" w:semiHidden="0" w:uiPriority="69" w:unhideWhenUsed="0"/>
-    <w:lsdException w:name="Dark List" w:semiHidden="0" w:uiPriority="70" w:unhideWhenUsed="0"/>
-    <w:lsdException w:name="Colorful Shading" w:semiHidden="0" w:uiPriority="71" w:unhideWhenUsed="0"/>
-    <w:lsdException w:name="Colorful List" w:semiHidden="0" w:uiPriority="72" w:unhideWhenUsed="0"/>
-    <w:lsdException w:name="Colorful Grid" w:semiHidden="0" w:uiPriority="73" w:unhideWhenUsed="0"/>
-    <w:lsdException w:name="Light Shading Accent 1" w:semiHidden="0" w:uiPriority="60" w:unhideWhenUsed="0"/>
-    <w:lsdException w:name="Light List Accent 1" w:semiHidden="0" w:uiPriority="61" w:unhideWhenUsed="0"/>
-    <w:lsdException w:name="Light Grid Accent 1" w:semiHidden="0" w:uiPriority="62" w:unhideWhenUsed="0"/>
-    <w:lsdException w:name="Medium Shading 1 Accent 1" w:semiHidden="0" w:uiPriority="63" w:unhideWhenUsed="0"/>
-    <w:lsdException w:name="Medium Shading 2 Accent 1" w:semiHidden="0" w:uiPriority="64" w:unhideWhenUsed="0"/>
-    <w:lsdException w:name="Medium List 1 Accent 1" w:semiHidden="0" w:uiPriority="65" w:unhideWhenUsed="0"/>
-    <w:lsdException w:name="Revision" w:unhideWhenUsed="0"/>
-    <w:lsdException w:name="List Paragraph" w:semiHidden="0" w:uiPriority="34" w:unhideWhenUsed="0" w:qFormat="1"/>
-    <w:lsdException w:name="Quote" w:semiHidden="0" w:uiPriority="29" w:unhideWhenUsed="0" w:qFormat="1"/>
-    <w:lsdException w:name="Intense Quote" w:semiHidden="0" w:uiPriority="30" w:unhideWhenUsed="0" w:qFormat="1"/>
-    <w:lsdException w:name="Medium List 2 Accent 1" w:semiHidden="0" w:uiPriority="66" w:unhideWhenUsed="0"/>
-    <w:lsdException w:name="Medium Grid 1 Accent 1" w:semiHidden="0" w:uiPriority="67" w:unhideWhenUsed="0"/>
-    <w:lsdException w:name="Medium Grid 2 Accent 1" w:semiHidden="0" w:uiPriority="68" w:unhideWhenUsed="0"/>
-    <w:lsdException w:name="Medium Grid 3 Accent 1" w:semiHidden="0" w:uiPriority="69" w:unhideWhenUsed="0"/>
-    <w:lsdException w:name="Dark List Accent 1" w:semiHidden="0" w:uiPriority="70" w:unhideWhenUsed="0"/>
-    <w:lsdException w:name="Colorful Shading Accent 1" w:semiHidden="0" w:uiPriority="71" w:unhideWhenUsed="0"/>
-    <w:lsdException w:name="Colorful List Accent 1" w:semiHidden="0" w:uiPriority="72" w:unhideWhenUsed="0"/>
-    <w:lsdException w:name="Colorful Grid Accent 1" w:semiHidden="0" w:uiPriority="73" w:unhideWhenUsed="0"/>
-    <w:lsdException w:name="Light Shading Accent 2" w:semiHidden="0" w:uiPriority="60" w:unhideWhenUsed="0"/>
-    <w:lsdException w:name="Light List Accent 2" w:semiHidden="0" w:uiPriority="61" w:unhideWhenUsed="0"/>
-    <w:lsdException w:name="Light Grid Accent 2" w:semiHidden="0" w:uiPriority="62" w:unhideWhenUsed="0"/>
-    <w:lsdException w:name="Medium Shading 1 Accent 2" w:semiHidden="0" w:uiPriority="63" w:unhideWhenUsed="0"/>
-    <w:lsdException w:name="Medium Shading 2 Accent 2" w:semiHidden="0" w:uiPriority="64" w:unhideWhenUsed="0"/>
-    <w:lsdException w:name="Medium List 1 Accent 2" w:semiHidden="0" w:uiPriority="65" w:unhideWhenUsed="0"/>
-    <w:lsdException w:name="Medium List 2 Accent 2" w:semiHidden="0" w:uiPriority="66" w:unhideWhenUsed="0"/>
-    <w:lsdException w:name="Medium Grid 1 Accent 2" w:semiHidden="0" w:uiPriority="67" w:unhideWhenUsed="0"/>
-    <w:lsdException w:name="Medium Grid 2 Accent 2" w:semiHidden="0" w:uiPriority="68" w:unhideWhenUsed="0"/>
-    <w:lsdException w:name="Medium Grid 3 Accent 2" w:semiHidden="0" w:uiPriority="69" w:unhideWhenUsed="0"/>
-    <w:lsdException w:name="Dark List Accent 2" w:semiHidden="0" w:uiPriority="70" w:unhideWhenUsed="0"/>
-    <w:lsdException w:name="Colorful Shading Accent 2" w:semiHidden="0" w:uiPriority="71" w:unhideWhenUsed="0"/>
-    <w:lsdException w:name="Colorful List Accent 2" w:semiHidden="0" w:uiPriority="72" w:unhideWhenUsed="0"/>
-    <w:lsdException w:name="Colorful Grid Accent 2" w:semiHidden="0" w:uiPriority="73" w:unhideWhenUsed="0"/>
-    <w:lsdException w:name="Light Shading Accent 3" w:semiHidden="0" w:uiPriority="60" w:unhideWhenUsed="0"/>
-    <w:lsdException w:name="Light List Accent 3" w:semiHidden="0" w:uiPriority="61" w:unhideWhenUsed="0"/>
-    <w:lsdException w:name="Light Grid Accent 3" w:semiHidden="0" w:uiPriority="62" w:unhideWhenUsed="0"/>
-    <w:lsdException w:name="Medium Shading 1 Accent 3" w:semiHidden="0" w:uiPriority="63" w:unhideWhenUsed="0"/>
-    <w:lsdException w:name="Medium Shading 2 Accent 3" w:semiHidden="0" w:uiPriority="64" w:unhideWhenUsed="0"/>
-    <w:lsdException w:name="Medium List 1 Accent 3" w:semiHidden="0" w:uiPriority="65" w:unhideWhenUsed="0"/>
-    <w:lsdException w:name="Medium List 2 Accent 3" w:semiHidden="0" w:uiPriority="66" w:unhideWhenUsed="0"/>
-    <w:lsdException w:name="Medium Grid 1 Accent 3" w:semiHidden="0" w:uiPriority="67" w:unhideWhenUsed="0"/>
-    <w:lsdException w:name="Medium Grid 2 Accent 3" w:semiHidden="0" w:uiPriority="68" w:unhideWhenUsed="0"/>
-    <w:lsdException w:name="Medium Grid 3 Accent 3" w:semiHidden="0" w:uiPriority="69" w:unhideWhenUsed="0"/>
-    <w:lsdException w:name="Dark List Accent 3" w:semiHidden="0" w:uiPriority="70" w:unhideWhenUsed="0"/>
-    <w:lsdException w:name="Colorful Shading Accent 3" w:semiHidden="0" w:uiPriority="71" w:unhideWhenUsed="0"/>
-    <w:lsdException w:name="Colorful List Accent 3" w:semiHidden="0" w:uiPriority="72" w:unhideWhenUsed="0"/>
-    <w:lsdException w:name="Colorful Grid Accent 3" w:semiHidden="0" w:uiPriority="73" w:unhideWhenUsed="0"/>
-    <w:lsdException w:name="Light Shading Accent 4" w:semiHidden="0" w:uiPriority="60" w:unhideWhenUsed="0"/>
-    <w:lsdException w:name="Light List Accent 4" w:semiHidden="0" w:uiPriority="61" w:unhideWhenUsed="0"/>
-    <w:lsdException w:name="Light Grid Accent 4" w:semiHidden="0" w:uiPriority="62" w:unhideWhenUsed="0"/>
-    <w:lsdException w:name="Medium Shading 1 Accent 4" w:semiHidden="0" w:uiPriority="63" w:unhideWhenUsed="0"/>
-    <w:lsdException w:name="Medium Shading 2 Accent 4" w:semiHidden="0" w:uiPriority="64" w:unhideWhenUsed="0"/>
-    <w:lsdException w:name="Medium List 1 Accent 4" w:semiHidden="0" w:uiPriority="65" w:unhideWhenUsed="0"/>
-    <w:lsdException w:name="Medium List 2 Accent 4" w:semiHidden="0" w:uiPriority="66" w:unhideWhenUsed="0"/>
-    <w:lsdException w:name="Medium Grid 1 Accent 4" w:semiHidden="0" w:uiPriority="67" w:unhideWhenUsed="0"/>
-    <w:lsdException w:name="Medium Grid 2 Accent 4" w:semiHidden="0" w:uiPriority="68" w:unhideWhenUsed="0"/>
-    <w:lsdException w:name="Medium Grid 3 Accent 4" w:semiHidden="0" w:uiPriority="69" w:unhideWhenUsed="0"/>
-    <w:lsdException w:name="Dark List Accent 4" w:semiHidden="0" w:uiPriority="70" w:unhideWhenUsed="0"/>
-    <w:lsdException w:name="Colorful Shading Accent 4" w:semiHidden="0" w:uiPriority="71" w:unhideWhenUsed="0"/>
-    <w:lsdException w:name="Colorful List Accent 4" w:semiHidden="0" w:uiPriority="72" w:unhideWhenUsed="0"/>
-    <w:lsdException w:name="Colorful Grid Accent 4" w:semiHidden="0" w:uiPriority="73" w:unhideWhenUsed="0"/>
-    <w:lsdException w:name="Light Shading Accent 5" w:semiHidden="0" w:uiPriority="60" w:unhideWhenUsed="0"/>
-    <w:lsdException w:name="Light List Accent 5" w:semiHidden="0" w:uiPriority="61" w:unhideWhenUsed="0"/>
-    <w:lsdException w:name="Light Grid Accent 5" w:semiHidden="0" w:uiPriority="62" w:unhideWhenUsed="0"/>
-    <w:lsdException w:name="Medium Shading 1 Accent 5" w:semiHidden="0" w:uiPriority="63" w:unhideWhenUsed="0"/>
-    <w:lsdException w:name="Medium Shading 2 Accent 5" w:semiHidden="0" w:uiPriority="64" w:unhideWhenUsed="0"/>
-    <w:lsdException w:name="Medium List 1 Accent 5" w:semiHidden="0" w:uiPriority="65" w:unhideWhenUsed="0"/>
-    <w:lsdException w:name="Medium List 2 Accent 5" w:semiHidden="0" w:uiPriority="66" w:unhideWhenUsed="0"/>
-    <w:lsdException w:name="Medium Grid 1 Accent 5" w:semiHidden="0" w:uiPriority="67" w:unhideWhenUsed="0"/>
-    <w:lsdException w:name="Medium Grid 2 Accent 5" w:semiHidden="0" w:uiPriority="68" w:unhideWhenUsed="0"/>
-    <w:lsdException w:name="Medium Grid 3 Accent 5" w:semiHidden="0" w:uiPriority="69" w:unhideWhenUsed="0"/>
-    <w:lsdException w:name="Dark List Accent 5" w:semiHidden="0" w:uiPriority="70" w:unhideWhenUsed="0"/>
-    <w:lsdException w:name="Colorful Shading Accent 5" w:semiHidden="0" w:uiPriority="71" w:unhideWhenUsed="0"/>
-    <w:lsdException w:name="Colorful List Accent 5" w:semiHidden="0" w:uiPriority="72" w:unhideWhenUsed="0"/>
-    <w:lsdException w:name="Colorful Grid Accent 5" w:semiHidden="0" w:uiPriority="73" w:unhideWhenUsed="0"/>
-    <w:lsdException w:name="Light Shading Accent 6" w:semiHidden="0" w:uiPriority="60" w:unhideWhenUsed="0"/>
-    <w:lsdException w:name="Light List Accent 6" w:semiHidden="0" w:uiPriority="61" w:unhideWhenUsed="0"/>
-    <w:lsdException w:name="Light Grid Accent 6" w:semiHidden="0" w:uiPriority="62" w:unhideWhenUsed="0"/>
-    <w:lsdException w:name="Medium Shading 1 Accent 6" w:semiHidden="0" w:uiPriority="63" w:unhideWhenUsed="0"/>
-    <w:lsdException w:name="Medium Shading 2 Accent 6" w:semiHidden="0" w:uiPriority="64" w:unhideWhenUsed="0"/>
-    <w:lsdException w:name="Medium List 1 Accent 6" w:semiHidden="0" w:uiPriority="65" w:unhideWhenUsed="0"/>
-    <w:lsdException w:name="Medium List 2 Accent 6" w:semiHidden="0" w:uiPriority="66" w:unhideWhenUsed="0"/>
-    <w:lsdException w:name="Medium Grid 1 Accent 6" w:semiHidden="0" w:uiPriority="67" w:unhideWhenUsed="0"/>
-    <w:lsdException w:name="Medium Grid 2 Accent 6" w:semiHidden="0" w:uiPriority="68" w:unhideWhenUsed="0"/>
-    <w:lsdException w:name="Medium Grid 3 Accent 6" w:semiHidden="0" w:uiPriority="69" w:unhideWhenUsed="0"/>
-    <w:lsdException w:name="Dark List Accent 6" w:semiHidden="0" w:uiPriority="70" w:unhideWhenUsed="0"/>
-    <w:lsdException w:name="Colorful Shading Accent 6" w:semiHidden="0" w:uiPriority="71" w:unhideWhenUsed="0"/>
-    <w:lsdException w:name="Colorful List Accent 6" w:semiHidden="0" w:uiPriority="72" w:unhideWhenUsed="0"/>
-    <w:lsdException w:name="Colorful Grid Accent 6" w:semiHidden="0" w:uiPriority="73" w:unhideWhenUsed="0"/>
-    <w:lsdException w:name="Subtle Emphasis" w:semiHidden="0" w:uiPriority="19" w:unhideWhenUsed="0" w:qFormat="1"/>
-    <w:lsdException w:name="Intense Emphasis" w:semiHidden="0" w:uiPriority="21" w:unhideWhenUsed="0" w:qFormat="1"/>
-    <w:lsdException w:name="Subtle Reference" w:semiHidden="0" w:uiPriority="31" w:unhideWhenUsed="0" w:qFormat="1"/>
-    <w:lsdException w:name="Intense Reference" w:semiHidden="0" w:uiPriority="32" w:unhideWhenUsed="0" w:qFormat="1"/>
-    <w:lsdException w:name="Book Title" w:semiHidden="0" w:uiPriority="33" w:unhideWhenUsed="0" w:qFormat="1"/>
-    <w:lsdException w:name="Bibliography" w:uiPriority="37"/>
-    <w:lsdException w:name="TOC Heading" w:uiPriority="39" w:qFormat="1"/>
-  </w:latentStyles>
-  <w:style w:type="paragraph" w:default="1" w:styleId="a">
-    <w:name w:val="Normal"/>
-    <w:qFormat/>
-    <w:rsid w:val="00442B82"/>
-    <w:pPr>
-      <w:widowControl w:val="0"/>
-      <w:jc w:val="both"/>
-    </w:pPr>
-    <w:rPr>
-      <w:rFonts w:ascii="Cambria" w:eastAsia="宋体" w:hAnsi="Cambria" w:cs="Times New Roman"/>
-    </w:rPr>
-  </w:style>
-  <w:style w:type="character" w:default="1" w:styleId="a0">
-    <w:name w:val="Default Paragraph Font"/>
-    <w:uiPriority w:val="1"/>
-    <w:semiHidden/>
-    <w:unhideWhenUsed/>
-  </w:style>
-  <w:style w:type="table" w:default="1" w:styleId="a1">
-    <w:name w:val="Normal Table"/>
-    <w:uiPriority w:val="99"/>
-    <w:semiHidden/>
-    <w:unhideWhenUsed/>
-    <w:tblPr>
-      <w:tblInd w:w="0" w:type="dxa"/>
-      <w:tblCellMar>
-        <w:top w:w="0" w:type="dxa"/>
-        <w:left w:w="108" w:type="dxa"/>
-        <w:bottom w:w="0" w:type="dxa"/>
-        <w:right w:w="108" w:type="dxa"/>
-      </w:tblCellMar>
-    </w:tblPr>
-  </w:style>
-  <w:style w:type="numbering" w:default="1" w:styleId="a2">
-    <w:name w:val="No List"/>
-    <w:uiPriority w:val="99"/>
-    <w:semiHidden/>
-    <w:unhideWhenUsed/>
-  </w:style>
-  <w:style w:type="paragraph" w:styleId="a3">
-    <w:name w:val="List Paragraph"/>
-    <w:basedOn w:val="a"/>
-    <w:uiPriority w:val="34"/>
-    <w:qFormat/>
-    <w:rsid w:val="00442B82"/>
-    <w:pPr>
-      <w:ind w:firstLineChars="200" w:firstLine="420"/>
-    </w:pPr>
-  </w:style>
-  <w:style w:type="paragraph" w:styleId="a4">
-    <w:name w:val="Balloon Text"/>
-    <w:basedOn w:val="a"/>
-    <w:link w:val="a5"/>
-    <w:uiPriority w:val="99"/>
-    <w:semiHidden/>
-    <w:unhideWhenUsed/>
-    <w:rsid w:val="0002155E"/>
-    <w:rPr>
-      <w:rFonts w:ascii="Heiti SC Light" w:eastAsia="Heiti SC Light"/>
-      <w:sz w:val="18"/>
-      <w:szCs w:val="18"/>
-    </w:rPr>
-  </w:style>
-  <w:style w:type="character" w:customStyle="1" w:styleId="a5">
-    <w:name w:val="批注框文本字符"/>
-    <w:basedOn w:val="a0"/>
-    <w:link w:val="a4"/>
-    <w:uiPriority w:val="99"/>
-    <w:semiHidden/>
-    <w:rsid w:val="0002155E"/>
-    <w:rPr>
-      <w:rFonts w:ascii="Heiti SC Light" w:eastAsia="Heiti SC Light" w:hAnsi="Cambria" w:cs="Times New Roman"/>
-      <w:sz w:val="18"/>
-      <w:szCs w:val="18"/>
-    </w:rPr>
-  </w:style>
-  <w:style w:type="character" w:styleId="a6">
+  <w:style w:type="character" w:styleId="a5">
     <w:name w:val="Placeholder Text"/>
     <w:basedOn w:val="a0"/>
     <w:uiPriority w:val="99"/>

</xml_diff>